<commit_message>
Certificado de solvencia al 90% Signed-off-by: Jeffri Villacreses <adrianmorales@hotmail.com>
</commit_message>
<xml_diff>
--- a/registro_mercantil/objects/Documentos/DocPropiedad/Certificado_Solvencia.docx
+++ b/registro_mercantil/objects/Documentos/DocPropiedad/Certificado_Solvencia.docx
@@ -7,64 +7,96 @@
         <w:pStyle w:val="Sinespaciado"/>
         <w:jc w:val="center"/>
         <w:rPr>
+          <w:rFonts w:ascii="Times New Roman" w:hAnsi="Times New Roman" w:cs="Times New Roman"/>
           <w:b/>
           <w:sz w:val="24"/>
+          <w:szCs w:val="24"/>
         </w:rPr>
       </w:pPr>
       <w:r>
         <w:rPr>
+          <w:rFonts w:ascii="Times New Roman" w:hAnsi="Times New Roman" w:cs="Times New Roman"/>
           <w:b/>
           <w:sz w:val="24"/>
+          <w:szCs w:val="24"/>
           <w:lang w:val="es-ES"/>
         </w:rPr>
         <w:t xml:space="preserve">EMPRESA </w:t>
       </w:r>
       <w:r>
         <w:rPr>
+          <w:rFonts w:ascii="Times New Roman" w:hAnsi="Times New Roman" w:cs="Times New Roman"/>
           <w:b/>
           <w:sz w:val="24"/>
-        </w:rPr>
-        <w:t>PÚBLICA MUNICIPAL REGISTRO DE LA PROPIEDAD DE OLMEDO-EP</w:t>
+          <w:szCs w:val="24"/>
+        </w:rPr>
+        <w:t xml:space="preserve">PÚBLICA MUNICIPAL REGISTRO DE LA PROPIEDAD </w:t>
       </w:r>
     </w:p>
     <w:p>
       <w:pPr>
         <w:pStyle w:val="Sinespaciado"/>
         <w:rPr>
-          <w:sz w:val="20"/>
+          <w:rFonts w:ascii="Times New Roman" w:hAnsi="Times New Roman" w:cs="Times New Roman"/>
+          <w:sz w:val="24"/>
+          <w:szCs w:val="24"/>
+        </w:rPr>
+      </w:pPr>
+    </w:p>
+    <w:p>
+      <w:pPr>
+        <w:pStyle w:val="Sinespaciado"/>
+        <w:rPr>
+          <w:rFonts w:ascii="Times New Roman" w:hAnsi="Times New Roman" w:cs="Times New Roman"/>
+          <w:sz w:val="24"/>
+          <w:szCs w:val="24"/>
         </w:rPr>
       </w:pPr>
       <w:r>
         <w:rPr>
-          <w:sz w:val="20"/>
-        </w:rPr>
-        <w:t xml:space="preserve">Cantón Olmedo, Provincia de Manabí </w:t>
+          <w:rFonts w:ascii="Times New Roman" w:hAnsi="Times New Roman" w:cs="Times New Roman"/>
+          <w:sz w:val="24"/>
+          <w:szCs w:val="24"/>
+        </w:rPr>
+        <w:t xml:space="preserve">Cantón </w:t>
+      </w:r>
+      <w:proofErr w:type="spellStart"/>
+      <w:r>
+        <w:rPr>
+          <w:rFonts w:ascii="Times New Roman" w:hAnsi="Times New Roman" w:cs="Times New Roman"/>
+          <w:sz w:val="24"/>
+          <w:szCs w:val="24"/>
+        </w:rPr>
+        <w:t>xxxxxxx</w:t>
+      </w:r>
+      <w:proofErr w:type="spellEnd"/>
+      <w:r>
+        <w:rPr>
+          <w:rFonts w:ascii="Times New Roman" w:hAnsi="Times New Roman" w:cs="Times New Roman"/>
+          <w:sz w:val="24"/>
+          <w:szCs w:val="24"/>
+        </w:rPr>
+        <w:t xml:space="preserve">, Provincia de Manabí </w:t>
       </w:r>
     </w:p>
     <w:p>
       <w:pPr>
-        <w:pStyle w:val="Sinespaciado"/>
-        <w:rPr>
-          <w:sz w:val="20"/>
+        <w:pStyle w:val="Estilosolvencia"/>
+        <w:rPr>
           <w:lang w:val="es-ES"/>
         </w:rPr>
       </w:pPr>
       <w:r>
-        <w:rPr>
-          <w:sz w:val="20"/>
-        </w:rPr>
         <w:t>Telf:</w:t>
       </w:r>
       <w:sdt>
         <w:sdtPr>
-          <w:rPr>
-            <w:sz w:val="20"/>
-          </w:rPr>
           <w:id w:val="821466207"/>
           <w:placeholder>
             <w:docPart w:val="965867E183DA48509BC3326A1A8F32B7"/>
           </w:placeholder>
         </w:sdtPr>
+        <w:sdtEndPr/>
         <w:sdtContent>
           <w:sdt>
             <w:sdtPr>
@@ -73,6 +105,7 @@
                 <w:docPart w:val="7B4DCE4CD7E34750A30E54991A3E677F"/>
               </w:placeholder>
             </w:sdtPr>
+            <w:sdtEndPr/>
             <w:sdtContent>
               <w:r>
                 <w:t xml:space="preserve">{{r </w:t>
@@ -92,27 +125,19 @@
     </w:p>
     <w:p>
       <w:pPr>
-        <w:pStyle w:val="Sinespaciado"/>
-        <w:rPr>
-          <w:sz w:val="20"/>
-        </w:rPr>
+        <w:pStyle w:val="Estilosolvencia"/>
       </w:pPr>
       <w:r>
-        <w:rPr>
-          <w:sz w:val="20"/>
-        </w:rPr>
         <w:t xml:space="preserve">Conforme a la Orden de Trabajo: RPO certifico hasta el día de hoy </w:t>
       </w:r>
       <w:sdt>
         <w:sdtPr>
-          <w:rPr>
-            <w:sz w:val="20"/>
-          </w:rPr>
           <w:id w:val="-1728526495"/>
           <w:placeholder>
             <w:docPart w:val="965867E183DA48509BC3326A1A8F32B7"/>
           </w:placeholder>
         </w:sdtPr>
+        <w:sdtEndPr/>
         <w:sdtContent>
           <w:sdt>
             <w:sdtPr>
@@ -121,6 +146,7 @@
                 <w:docPart w:val="B76ABBC766AA4BFCB9E77FBDA752966F"/>
               </w:placeholder>
             </w:sdtPr>
+            <w:sdtEndPr/>
             <w:sdtContent>
               <w:r>
                 <w:t xml:space="preserve">{{r </w:t>
@@ -142,7 +168,9 @@
       <w:pPr>
         <w:pStyle w:val="Sinespaciado"/>
         <w:rPr>
-          <w:sz w:val="20"/>
+          <w:rFonts w:ascii="Times New Roman" w:hAnsi="Times New Roman" w:cs="Times New Roman"/>
+          <w:sz w:val="24"/>
+          <w:szCs w:val="24"/>
         </w:rPr>
       </w:pPr>
     </w:p>
@@ -151,15 +179,19 @@
         <w:shd w:val="clear" w:color="auto" w:fill="808080" w:themeFill="background1" w:themeFillShade="80"/>
         <w:jc w:val="center"/>
         <w:rPr>
+          <w:rFonts w:ascii="Times New Roman" w:hAnsi="Times New Roman" w:cs="Times New Roman"/>
           <w:color w:val="FFFFFF" w:themeColor="background1"/>
-          <w:sz w:val="20"/>
-          <w:szCs w:val="20"/>
+          <w:sz w:val="24"/>
+          <w:szCs w:val="24"/>
           <w:lang w:val="es-EC"/>
         </w:rPr>
       </w:pPr>
       <w:r>
         <w:rPr>
+          <w:rFonts w:ascii="Times New Roman" w:hAnsi="Times New Roman" w:cs="Times New Roman"/>
           <w:color w:val="FFFFFF" w:themeColor="background1"/>
+          <w:sz w:val="24"/>
+          <w:szCs w:val="24"/>
           <w:lang w:val="es-EC"/>
         </w:rPr>
         <w:t>INFORME REGISTRAL</w:t>
@@ -169,70 +201,90 @@
       <w:pPr>
         <w:pStyle w:val="Sinespaciado"/>
         <w:rPr>
+          <w:rFonts w:ascii="Times New Roman" w:hAnsi="Times New Roman" w:cs="Times New Roman"/>
           <w:b/>
-          <w:sz w:val="20"/>
+          <w:sz w:val="24"/>
+          <w:szCs w:val="24"/>
         </w:rPr>
       </w:pPr>
       <w:r>
         <w:rPr>
+          <w:rFonts w:ascii="Times New Roman" w:hAnsi="Times New Roman" w:cs="Times New Roman"/>
           <w:b/>
-          <w:sz w:val="20"/>
+          <w:sz w:val="24"/>
+          <w:szCs w:val="24"/>
         </w:rPr>
         <w:t xml:space="preserve">  </w:t>
       </w:r>
       <w:r>
         <w:rPr>
+          <w:rFonts w:ascii="Times New Roman" w:hAnsi="Times New Roman" w:cs="Times New Roman"/>
           <w:b/>
-          <w:sz w:val="20"/>
+          <w:sz w:val="24"/>
+          <w:szCs w:val="24"/>
         </w:rPr>
         <w:tab/>
       </w:r>
       <w:r>
         <w:rPr>
+          <w:rFonts w:ascii="Times New Roman" w:hAnsi="Times New Roman" w:cs="Times New Roman"/>
           <w:b/>
-          <w:sz w:val="20"/>
+          <w:sz w:val="24"/>
+          <w:szCs w:val="24"/>
         </w:rPr>
         <w:tab/>
       </w:r>
       <w:r>
         <w:rPr>
+          <w:rFonts w:ascii="Times New Roman" w:hAnsi="Times New Roman" w:cs="Times New Roman"/>
           <w:b/>
-          <w:sz w:val="20"/>
+          <w:sz w:val="24"/>
+          <w:szCs w:val="24"/>
         </w:rPr>
         <w:tab/>
       </w:r>
       <w:r>
         <w:rPr>
+          <w:rFonts w:ascii="Times New Roman" w:hAnsi="Times New Roman" w:cs="Times New Roman"/>
           <w:b/>
-          <w:sz w:val="20"/>
+          <w:sz w:val="24"/>
+          <w:szCs w:val="24"/>
         </w:rPr>
         <w:tab/>
       </w:r>
       <w:r>
         <w:rPr>
+          <w:rFonts w:ascii="Times New Roman" w:hAnsi="Times New Roman" w:cs="Times New Roman"/>
           <w:b/>
-          <w:sz w:val="20"/>
+          <w:sz w:val="24"/>
+          <w:szCs w:val="24"/>
         </w:rPr>
         <w:tab/>
       </w:r>
       <w:r>
         <w:rPr>
+          <w:rFonts w:ascii="Times New Roman" w:hAnsi="Times New Roman" w:cs="Times New Roman"/>
           <w:b/>
-          <w:sz w:val="20"/>
+          <w:sz w:val="24"/>
+          <w:szCs w:val="24"/>
         </w:rPr>
         <w:tab/>
       </w:r>
       <w:r>
         <w:rPr>
+          <w:rFonts w:ascii="Times New Roman" w:hAnsi="Times New Roman" w:cs="Times New Roman"/>
           <w:b/>
-          <w:sz w:val="20"/>
+          <w:sz w:val="24"/>
+          <w:szCs w:val="24"/>
         </w:rPr>
         <w:tab/>
       </w:r>
       <w:r>
         <w:rPr>
+          <w:rFonts w:ascii="Times New Roman" w:hAnsi="Times New Roman" w:cs="Times New Roman"/>
           <w:b/>
-          <w:sz w:val="20"/>
+          <w:sz w:val="24"/>
+          <w:szCs w:val="24"/>
         </w:rPr>
         <w:tab/>
       </w:r>
@@ -258,41 +310,27 @@
           </w:tcPr>
           <w:p>
             <w:pPr>
-              <w:pStyle w:val="Sinespaciado"/>
-              <w:rPr>
-                <w:sz w:val="20"/>
-              </w:rPr>
+              <w:pStyle w:val="Estilosolvencia"/>
             </w:pPr>
             <w:r>
-              <w:rPr>
-                <w:sz w:val="20"/>
-              </w:rPr>
               <w:t>Código Catastral/</w:t>
             </w:r>
             <w:proofErr w:type="spellStart"/>
             <w:r>
-              <w:rPr>
-                <w:sz w:val="20"/>
-              </w:rPr>
               <w:t>Identif</w:t>
             </w:r>
             <w:proofErr w:type="spellEnd"/>
             <w:r>
-              <w:rPr>
-                <w:sz w:val="20"/>
-              </w:rPr>
               <w:t>. Predial:</w:t>
             </w:r>
             <w:sdt>
               <w:sdtPr>
-                <w:rPr>
-                  <w:sz w:val="20"/>
-                </w:rPr>
                 <w:id w:val="1507320722"/>
                 <w:placeholder>
                   <w:docPart w:val="965867E183DA48509BC3326A1A8F32B7"/>
                 </w:placeholder>
               </w:sdtPr>
+              <w:sdtEndPr/>
               <w:sdtContent>
                 <w:sdt>
                   <w:sdtPr>
@@ -301,12 +339,13 @@
                       <w:docPart w:val="20EED3BC8503471594A2FADAD7FA20BF"/>
                     </w:placeholder>
                   </w:sdtPr>
+                  <w:sdtEndPr/>
                   <w:sdtContent>
                     <w:r>
                       <w:rPr>
                         <w:b w:val="0"/>
                       </w:rPr>
-                      <w:t xml:space="preserve">{{r </w:t>
+                      <w:t>{{</w:t>
                     </w:r>
                     <w:proofErr w:type="spellStart"/>
                     <w:r>
@@ -334,28 +373,20 @@
           </w:tcPr>
           <w:p>
             <w:pPr>
-              <w:pStyle w:val="Sinespaciado"/>
+              <w:pStyle w:val="Estilosolvencia"/>
               <w:cnfStyle w:val="100000000000" w:firstRow="1" w:lastRow="0" w:firstColumn="0" w:lastColumn="0" w:oddVBand="0" w:evenVBand="0" w:oddHBand="0" w:evenHBand="0" w:firstRowFirstColumn="0" w:firstRowLastColumn="0" w:lastRowFirstColumn="0" w:lastRowLastColumn="0"/>
-              <w:rPr>
-                <w:sz w:val="20"/>
-              </w:rPr>
             </w:pPr>
             <w:r>
-              <w:rPr>
-                <w:sz w:val="20"/>
-              </w:rPr>
               <w:t>Tipo de Predio:</w:t>
             </w:r>
             <w:sdt>
               <w:sdtPr>
-                <w:rPr>
-                  <w:sz w:val="20"/>
-                </w:rPr>
                 <w:id w:val="-3752047"/>
                 <w:placeholder>
                   <w:docPart w:val="965867E183DA48509BC3326A1A8F32B7"/>
                 </w:placeholder>
               </w:sdtPr>
+              <w:sdtEndPr/>
               <w:sdtContent>
                 <w:sdt>
                   <w:sdtPr>
@@ -364,12 +395,13 @@
                       <w:docPart w:val="6C672BACAA0E43E8A827A3BDB96E4DD1"/>
                     </w:placeholder>
                   </w:sdtPr>
+                  <w:sdtEndPr/>
                   <w:sdtContent>
                     <w:r>
                       <w:rPr>
                         <w:b w:val="0"/>
                       </w:rPr>
-                      <w:t xml:space="preserve">{{r </w:t>
+                      <w:t>{{</w:t>
                     </w:r>
                     <w:proofErr w:type="spellStart"/>
                     <w:r>
@@ -403,27 +435,19 @@
           </w:tcPr>
           <w:p>
             <w:pPr>
-              <w:pStyle w:val="Sinespaciado"/>
-              <w:rPr>
-                <w:sz w:val="20"/>
-              </w:rPr>
+              <w:pStyle w:val="Estilosolvencia"/>
             </w:pPr>
             <w:r>
-              <w:rPr>
-                <w:sz w:val="20"/>
-              </w:rPr>
               <w:t>Fecha de Apertura:</w:t>
             </w:r>
             <w:sdt>
               <w:sdtPr>
-                <w:rPr>
-                  <w:sz w:val="20"/>
-                </w:rPr>
                 <w:id w:val="-1226437943"/>
                 <w:placeholder>
                   <w:docPart w:val="965867E183DA48509BC3326A1A8F32B7"/>
                 </w:placeholder>
               </w:sdtPr>
+              <w:sdtEndPr/>
               <w:sdtContent>
                 <w:sdt>
                   <w:sdtPr>
@@ -432,12 +456,13 @@
                       <w:docPart w:val="E6A2DA7F1D1B47108D475C7276E5B217"/>
                     </w:placeholder>
                   </w:sdtPr>
+                  <w:sdtEndPr/>
                   <w:sdtContent>
                     <w:r>
                       <w:rPr>
                         <w:b w:val="0"/>
                       </w:rPr>
-                      <w:t xml:space="preserve">{{r </w:t>
+                      <w:t>{{</w:t>
                     </w:r>
                     <w:proofErr w:type="spellStart"/>
                     <w:r>
@@ -465,17 +490,15 @@
           </w:tcPr>
           <w:p>
             <w:pPr>
-              <w:pStyle w:val="Sinespaciado"/>
+              <w:pStyle w:val="Estilosolvencia"/>
               <w:cnfStyle w:val="000000100000" w:firstRow="0" w:lastRow="0" w:firstColumn="0" w:lastColumn="0" w:oddVBand="0" w:evenVBand="0" w:oddHBand="1" w:evenHBand="0" w:firstRowFirstColumn="0" w:firstRowLastColumn="0" w:lastRowFirstColumn="0" w:lastRowLastColumn="0"/>
               <w:rPr>
                 <w:b/>
-                <w:sz w:val="20"/>
               </w:rPr>
             </w:pPr>
             <w:r>
               <w:rPr>
                 <w:b/>
-                <w:sz w:val="20"/>
               </w:rPr>
               <w:t xml:space="preserve">Parroquia: </w:t>
             </w:r>
@@ -483,13 +506,13 @@
               <w:sdtPr>
                 <w:rPr>
                   <w:b/>
-                  <w:sz w:val="20"/>
                 </w:rPr>
                 <w:id w:val="-2076959834"/>
                 <w:placeholder>
                   <w:docPart w:val="965867E183DA48509BC3326A1A8F32B7"/>
                 </w:placeholder>
               </w:sdtPr>
+              <w:sdtEndPr/>
               <w:sdtContent>
                 <w:sdt>
                   <w:sdtPr>
@@ -498,15 +521,10 @@
                       <w:docPart w:val="93780ECBD1D84D019FF19A8AB928A2C0"/>
                     </w:placeholder>
                   </w:sdtPr>
+                  <w:sdtEndPr/>
                   <w:sdtContent>
                     <w:r>
-                      <w:t xml:space="preserve">{{r </w:t>
-                    </w:r>
-                    <w:r>
-                      <w:t>parroquia</w:t>
-                    </w:r>
-                    <w:r>
-                      <w:t xml:space="preserve"> }}</w:t>
+                      <w:t>{{parroquia }}</w:t>
                     </w:r>
                   </w:sdtContent>
                 </w:sdt>
@@ -524,27 +542,19 @@
           </w:tcPr>
           <w:p>
             <w:pPr>
-              <w:pStyle w:val="Sinespaciado"/>
-              <w:rPr>
-                <w:sz w:val="20"/>
-              </w:rPr>
+              <w:pStyle w:val="Estilosolvencia"/>
             </w:pPr>
             <w:r>
-              <w:rPr>
-                <w:sz w:val="20"/>
-              </w:rPr>
               <w:t>Información Municipal:</w:t>
             </w:r>
             <w:sdt>
               <w:sdtPr>
-                <w:rPr>
-                  <w:sz w:val="20"/>
-                </w:rPr>
                 <w:id w:val="-238563902"/>
                 <w:placeholder>
                   <w:docPart w:val="965867E183DA48509BC3326A1A8F32B7"/>
                 </w:placeholder>
               </w:sdtPr>
+              <w:sdtEndPr/>
               <w:sdtContent>
                 <w:sdt>
                   <w:sdtPr>
@@ -553,12 +563,13 @@
                       <w:docPart w:val="29B9C7830A474D66806C1DB5D89F34E7"/>
                     </w:placeholder>
                   </w:sdtPr>
+                  <w:sdtEndPr/>
                   <w:sdtContent>
                     <w:r>
                       <w:rPr>
                         <w:b w:val="0"/>
                       </w:rPr>
-                      <w:t xml:space="preserve">{{r </w:t>
+                      <w:t>{{</w:t>
                     </w:r>
                     <w:proofErr w:type="spellStart"/>
                     <w:r>
@@ -586,7 +597,9 @@
       <w:pPr>
         <w:pStyle w:val="Sinespaciado"/>
         <w:rPr>
-          <w:sz w:val="20"/>
+          <w:rFonts w:ascii="Times New Roman" w:hAnsi="Times New Roman" w:cs="Times New Roman"/>
+          <w:sz w:val="24"/>
+          <w:szCs w:val="24"/>
         </w:rPr>
       </w:pPr>
     </w:p>
@@ -595,12 +608,18 @@
         <w:pStyle w:val="Sinespaciado"/>
         <w:shd w:val="clear" w:color="auto" w:fill="808080" w:themeFill="background1" w:themeFillShade="80"/>
         <w:rPr>
+          <w:rFonts w:ascii="Times New Roman" w:hAnsi="Times New Roman" w:cs="Times New Roman"/>
           <w:color w:val="FFFFFF" w:themeColor="background1"/>
+          <w:sz w:val="24"/>
+          <w:szCs w:val="24"/>
         </w:rPr>
       </w:pPr>
       <w:r>
         <w:rPr>
+          <w:rFonts w:ascii="Times New Roman" w:hAnsi="Times New Roman" w:cs="Times New Roman"/>
           <w:color w:val="FFFFFF" w:themeColor="background1"/>
+          <w:sz w:val="24"/>
+          <w:szCs w:val="24"/>
         </w:rPr>
         <w:t xml:space="preserve">LINDEROS REGISTRALES: </w:t>
       </w:r>
@@ -609,28 +628,25 @@
       <w:pPr>
         <w:pStyle w:val="Sinespaciado"/>
         <w:rPr>
-          <w:sz w:val="20"/>
+          <w:rFonts w:ascii="Times New Roman" w:hAnsi="Times New Roman" w:cs="Times New Roman"/>
+          <w:sz w:val="24"/>
+          <w:szCs w:val="24"/>
         </w:rPr>
       </w:pPr>
     </w:p>
-    <w:sdt>
-      <w:sdtPr>
-        <w:rPr>
-          <w:sz w:val="20"/>
-        </w:rPr>
-        <w:id w:val="1756087770"/>
-        <w:placeholder>
-          <w:docPart w:val="965867E183DA48509BC3326A1A8F32B7"/>
-        </w:placeholder>
-      </w:sdtPr>
-      <w:sdtContent>
-        <w:p>
-          <w:pPr>
-            <w:pStyle w:val="Sinespaciado"/>
-            <w:rPr>
-              <w:sz w:val="20"/>
-            </w:rPr>
-          </w:pPr>
+    <w:p>
+      <w:pPr>
+        <w:pStyle w:val="Estilosolvencia"/>
+      </w:pPr>
+      <w:sdt>
+        <w:sdtPr>
+          <w:id w:val="1756087770"/>
+          <w:placeholder>
+            <w:docPart w:val="965867E183DA48509BC3326A1A8F32B7"/>
+          </w:placeholder>
+        </w:sdtPr>
+        <w:sdtEndPr/>
+        <w:sdtContent>
           <w:sdt>
             <w:sdtPr>
               <w:id w:val="-1544590028"/>
@@ -638,26 +654,230 @@
                 <w:docPart w:val="980870C9B344473CBC3F5A7719630FCD"/>
               </w:placeholder>
             </w:sdtPr>
+            <w:sdtEndPr/>
             <w:sdtContent>
               <w:r>
-                <w:t xml:space="preserve">{{r </w:t>
+                <w:t>{{lindero}}</w:t>
+              </w:r>
+            </w:sdtContent>
+          </w:sdt>
+        </w:sdtContent>
+      </w:sdt>
+    </w:p>
+    <w:p>
+      <w:pPr>
+        <w:pStyle w:val="Sinespaciado"/>
+        <w:rPr>
+          <w:rFonts w:ascii="Times New Roman" w:hAnsi="Times New Roman" w:cs="Times New Roman"/>
+          <w:sz w:val="24"/>
+          <w:szCs w:val="24"/>
+        </w:rPr>
+      </w:pPr>
+    </w:p>
+    <w:p>
+      <w:pPr>
+        <w:pStyle w:val="Sinespaciado"/>
+        <w:shd w:val="clear" w:color="auto" w:fill="808080" w:themeFill="background1" w:themeFillShade="80"/>
+        <w:rPr>
+          <w:rFonts w:ascii="Times New Roman" w:hAnsi="Times New Roman" w:cs="Times New Roman"/>
+          <w:color w:val="FFFFFF" w:themeColor="background1"/>
+          <w:sz w:val="24"/>
+          <w:szCs w:val="24"/>
+        </w:rPr>
+      </w:pPr>
+      <w:r>
+        <w:rPr>
+          <w:rFonts w:ascii="Times New Roman" w:hAnsi="Times New Roman" w:cs="Times New Roman"/>
+          <w:color w:val="FFFFFF" w:themeColor="background1"/>
+          <w:sz w:val="24"/>
+          <w:szCs w:val="24"/>
+        </w:rPr>
+        <w:t>DUE</w:t>
+      </w:r>
+      <w:r>
+        <w:rPr>
+          <w:rFonts w:ascii="Times New Roman" w:hAnsi="Times New Roman" w:cs="Times New Roman"/>
+          <w:color w:val="FFFFFF" w:themeColor="background1"/>
+          <w:sz w:val="24"/>
+          <w:szCs w:val="24"/>
+        </w:rPr>
+        <w:t>Ñ</w:t>
+      </w:r>
+      <w:r>
+        <w:rPr>
+          <w:rFonts w:ascii="Times New Roman" w:hAnsi="Times New Roman" w:cs="Times New Roman"/>
+          <w:color w:val="FFFFFF" w:themeColor="background1"/>
+          <w:sz w:val="24"/>
+          <w:szCs w:val="24"/>
+        </w:rPr>
+        <w:t>O ACTUAL</w:t>
+      </w:r>
+      <w:r>
+        <w:rPr>
+          <w:rFonts w:ascii="Times New Roman" w:hAnsi="Times New Roman" w:cs="Times New Roman"/>
+          <w:color w:val="FFFFFF" w:themeColor="background1"/>
+          <w:sz w:val="24"/>
+          <w:szCs w:val="24"/>
+        </w:rPr>
+        <w:t>:</w:t>
+      </w:r>
+    </w:p>
+    <w:p>
+      <w:pPr>
+        <w:pStyle w:val="Sinespaciado"/>
+        <w:rPr>
+          <w:rFonts w:ascii="Times New Roman" w:hAnsi="Times New Roman" w:cs="Times New Roman"/>
+          <w:sz w:val="24"/>
+          <w:szCs w:val="24"/>
+        </w:rPr>
+      </w:pPr>
+    </w:p>
+    <w:p>
+      <w:pPr>
+        <w:pStyle w:val="Estilosolvencia"/>
+      </w:pPr>
+      <w:sdt>
+        <w:sdtPr>
+          <w:id w:val="324410678"/>
+          <w:placeholder>
+            <w:docPart w:val="36A4B5A5EF7D45B28C8F23E312D3AEC1"/>
+          </w:placeholder>
+        </w:sdtPr>
+        <w:sdtEndPr/>
+        <w:sdtContent>
+          <w:sdt>
+            <w:sdtPr>
+              <w:id w:val="19603450"/>
+              <w:placeholder>
+                <w:docPart w:val="4B05B7D86E3E4BFAB2F3F48973449E34"/>
+              </w:placeholder>
+            </w:sdtPr>
+            <w:sdtEndPr/>
+            <w:sdtContent>
+              <w:r>
+                <w:t>{{</w:t>
+              </w:r>
+              <w:proofErr w:type="spellStart"/>
+              <w:r>
+                <w:t>due</w:t>
               </w:r>
               <w:r>
-                <w:t>lindero</w:t>
+                <w:t>n</w:t>
+              </w:r>
+              <w:r>
+                <w:t>oact</w:t>
+              </w:r>
+              <w:proofErr w:type="spellEnd"/>
+              <w:r>
+                <w:t xml:space="preserve"> }}</w:t>
+              </w:r>
+            </w:sdtContent>
+          </w:sdt>
+        </w:sdtContent>
+      </w:sdt>
+    </w:p>
+    <w:p>
+      <w:pPr>
+        <w:pStyle w:val="Sinespaciado"/>
+        <w:rPr>
+          <w:rFonts w:ascii="Times New Roman" w:hAnsi="Times New Roman" w:cs="Times New Roman"/>
+          <w:sz w:val="24"/>
+          <w:szCs w:val="24"/>
+        </w:rPr>
+      </w:pPr>
+    </w:p>
+    <w:p>
+      <w:pPr>
+        <w:pStyle w:val="Sinespaciado"/>
+        <w:shd w:val="clear" w:color="auto" w:fill="808080" w:themeFill="background1" w:themeFillShade="80"/>
+        <w:rPr>
+          <w:rFonts w:ascii="Times New Roman" w:hAnsi="Times New Roman" w:cs="Times New Roman"/>
+          <w:color w:val="FFFFFF" w:themeColor="background1"/>
+          <w:sz w:val="24"/>
+          <w:szCs w:val="24"/>
+        </w:rPr>
+      </w:pPr>
+      <w:r>
+        <w:rPr>
+          <w:rFonts w:ascii="Times New Roman" w:hAnsi="Times New Roman" w:cs="Times New Roman"/>
+          <w:color w:val="FFFFFF" w:themeColor="background1"/>
+          <w:sz w:val="24"/>
+          <w:szCs w:val="24"/>
+        </w:rPr>
+        <w:t>ESTADO DE SOLVENCIA</w:t>
+      </w:r>
+      <w:r>
+        <w:rPr>
+          <w:rFonts w:ascii="Times New Roman" w:hAnsi="Times New Roman" w:cs="Times New Roman"/>
+          <w:color w:val="FFFFFF" w:themeColor="background1"/>
+          <w:sz w:val="24"/>
+          <w:szCs w:val="24"/>
+        </w:rPr>
+        <w:t>:</w:t>
+      </w:r>
+    </w:p>
+    <w:p>
+      <w:pPr>
+        <w:pStyle w:val="Sinespaciado"/>
+        <w:rPr>
+          <w:rFonts w:ascii="Times New Roman" w:hAnsi="Times New Roman" w:cs="Times New Roman"/>
+          <w:sz w:val="24"/>
+          <w:szCs w:val="24"/>
+        </w:rPr>
+      </w:pPr>
+    </w:p>
+    <w:p>
+      <w:pPr>
+        <w:pStyle w:val="Estilosolvencia"/>
+      </w:pPr>
+      <w:bookmarkStart w:id="0" w:name="_GoBack"/>
+      <w:r>
+        <w:rPr>
+          <w:b/>
+        </w:rPr>
+        <w:t>Estado:</w:t>
+      </w:r>
+      <w:bookmarkEnd w:id="0"/>
+      <w:r>
+        <w:t xml:space="preserve"> </w:t>
+      </w:r>
+      <w:sdt>
+        <w:sdtPr>
+          <w:id w:val="614099320"/>
+          <w:placeholder>
+            <w:docPart w:val="9C03CC526F1C47BDB6478C1218A3FC70"/>
+          </w:placeholder>
+        </w:sdtPr>
+        <w:sdtEndPr/>
+        <w:sdtContent>
+          <w:sdt>
+            <w:sdtPr>
+              <w:id w:val="2098359312"/>
+              <w:placeholder>
+                <w:docPart w:val="93DF7A7CC0ED4344B38B9CCD9AF8CC7F"/>
+              </w:placeholder>
+            </w:sdtPr>
+            <w:sdtEndPr/>
+            <w:sdtContent>
+              <w:r>
+                <w:t>{{</w:t>
+              </w:r>
+              <w:r>
+                <w:t>solvencia</w:t>
               </w:r>
               <w:r>
                 <w:t xml:space="preserve"> }}</w:t>
               </w:r>
             </w:sdtContent>
           </w:sdt>
-        </w:p>
-      </w:sdtContent>
-    </w:sdt>
+        </w:sdtContent>
+      </w:sdt>
+    </w:p>
     <w:p>
       <w:pPr>
-        <w:pStyle w:val="Sinespaciado"/>
-        <w:rPr>
-          <w:sz w:val="20"/>
+        <w:pStyle w:val="Estilosolvencia"/>
+        <w:rPr>
+          <w:b/>
         </w:rPr>
       </w:pPr>
     </w:p>
@@ -665,7 +885,9 @@
       <w:pPr>
         <w:pStyle w:val="Sinespaciado"/>
         <w:rPr>
-          <w:sz w:val="20"/>
+          <w:rFonts w:ascii="Times New Roman" w:hAnsi="Times New Roman" w:cs="Times New Roman"/>
+          <w:sz w:val="24"/>
+          <w:szCs w:val="24"/>
         </w:rPr>
       </w:pPr>
     </w:p>
@@ -674,12 +896,18 @@
         <w:pStyle w:val="Sinespaciado"/>
         <w:shd w:val="clear" w:color="auto" w:fill="808080" w:themeFill="background1" w:themeFillShade="80"/>
         <w:rPr>
+          <w:rFonts w:ascii="Times New Roman" w:hAnsi="Times New Roman" w:cs="Times New Roman"/>
           <w:color w:val="FFFFFF" w:themeColor="background1"/>
+          <w:sz w:val="24"/>
+          <w:szCs w:val="24"/>
         </w:rPr>
       </w:pPr>
       <w:r>
         <w:rPr>
+          <w:rFonts w:ascii="Times New Roman" w:hAnsi="Times New Roman" w:cs="Times New Roman"/>
           <w:color w:val="FFFFFF" w:themeColor="background1"/>
+          <w:sz w:val="24"/>
+          <w:szCs w:val="24"/>
         </w:rPr>
         <w:t>RESUMEN DE MOVIMIENTOS REGISTRALES:</w:t>
       </w:r>
@@ -687,7 +915,9 @@
     <w:p>
       <w:pPr>
         <w:rPr>
-          <w:sz w:val="20"/>
+          <w:rFonts w:ascii="Times New Roman" w:hAnsi="Times New Roman" w:cs="Times New Roman"/>
+          <w:sz w:val="24"/>
+          <w:szCs w:val="24"/>
           <w:lang w:val="es-EC"/>
         </w:rPr>
       </w:pPr>
@@ -699,12 +929,12 @@
         <w:tblLook w:val="04A0" w:firstRow="1" w:lastRow="0" w:firstColumn="1" w:lastColumn="0" w:noHBand="0" w:noVBand="1"/>
       </w:tblPr>
       <w:tblGrid>
-        <w:gridCol w:w="966"/>
-        <w:gridCol w:w="1040"/>
-        <w:gridCol w:w="1646"/>
-        <w:gridCol w:w="2378"/>
-        <w:gridCol w:w="1629"/>
-        <w:gridCol w:w="1629"/>
+        <w:gridCol w:w="1597"/>
+        <w:gridCol w:w="1746"/>
+        <w:gridCol w:w="1347"/>
+        <w:gridCol w:w="2059"/>
+        <w:gridCol w:w="1406"/>
+        <w:gridCol w:w="1133"/>
       </w:tblGrid>
       <w:tr>
         <w:trPr>
@@ -713,18 +943,22 @@
         <w:tc>
           <w:tcPr>
             <w:cnfStyle w:val="001000000000" w:firstRow="0" w:lastRow="0" w:firstColumn="1" w:lastColumn="0" w:oddVBand="0" w:evenVBand="0" w:oddHBand="0" w:evenHBand="0" w:firstRowFirstColumn="0" w:firstRowLastColumn="0" w:lastRowFirstColumn="0" w:lastRowLastColumn="0"/>
-            <w:tcW w:w="966" w:type="dxa"/>
+            <w:tcW w:w="1668" w:type="dxa"/>
           </w:tcPr>
           <w:p>
             <w:pPr>
               <w:rPr>
-                <w:sz w:val="20"/>
+                <w:rFonts w:ascii="Times New Roman" w:hAnsi="Times New Roman" w:cs="Times New Roman"/>
+                <w:sz w:val="24"/>
+                <w:szCs w:val="24"/>
                 <w:lang w:val="es-EC"/>
               </w:rPr>
             </w:pPr>
             <w:r>
               <w:rPr>
-                <w:sz w:val="20"/>
+                <w:rFonts w:ascii="Times New Roman" w:hAnsi="Times New Roman" w:cs="Times New Roman"/>
+                <w:sz w:val="24"/>
+                <w:szCs w:val="24"/>
                 <w:lang w:val="es-EC"/>
               </w:rPr>
               <w:t>Libro</w:t>
@@ -733,19 +967,23 @@
         </w:tc>
         <w:tc>
           <w:tcPr>
-            <w:tcW w:w="1040" w:type="dxa"/>
+            <w:tcW w:w="1842" w:type="dxa"/>
           </w:tcPr>
           <w:p>
             <w:pPr>
               <w:cnfStyle w:val="100000000000" w:firstRow="1" w:lastRow="0" w:firstColumn="0" w:lastColumn="0" w:oddVBand="0" w:evenVBand="0" w:oddHBand="0" w:evenHBand="0" w:firstRowFirstColumn="0" w:firstRowLastColumn="0" w:lastRowFirstColumn="0" w:lastRowLastColumn="0"/>
               <w:rPr>
-                <w:sz w:val="20"/>
+                <w:rFonts w:ascii="Times New Roman" w:hAnsi="Times New Roman" w:cs="Times New Roman"/>
+                <w:sz w:val="24"/>
+                <w:szCs w:val="24"/>
                 <w:lang w:val="es-EC"/>
               </w:rPr>
             </w:pPr>
             <w:r>
               <w:rPr>
-                <w:sz w:val="20"/>
+                <w:rFonts w:ascii="Times New Roman" w:hAnsi="Times New Roman" w:cs="Times New Roman"/>
+                <w:sz w:val="24"/>
+                <w:szCs w:val="24"/>
                 <w:lang w:val="es-EC"/>
               </w:rPr>
               <w:t>Acto</w:t>
@@ -754,19 +992,23 @@
         </w:tc>
         <w:tc>
           <w:tcPr>
-            <w:tcW w:w="1646" w:type="dxa"/>
+            <w:tcW w:w="1134" w:type="dxa"/>
           </w:tcPr>
           <w:p>
             <w:pPr>
               <w:cnfStyle w:val="100000000000" w:firstRow="1" w:lastRow="0" w:firstColumn="0" w:lastColumn="0" w:oddVBand="0" w:evenVBand="0" w:oddHBand="0" w:evenHBand="0" w:firstRowFirstColumn="0" w:firstRowLastColumn="0" w:lastRowFirstColumn="0" w:lastRowLastColumn="0"/>
               <w:rPr>
-                <w:sz w:val="20"/>
+                <w:rFonts w:ascii="Times New Roman" w:hAnsi="Times New Roman" w:cs="Times New Roman"/>
+                <w:sz w:val="24"/>
+                <w:szCs w:val="24"/>
                 <w:lang w:val="es-EC"/>
               </w:rPr>
             </w:pPr>
             <w:r>
               <w:rPr>
-                <w:sz w:val="20"/>
+                <w:rFonts w:ascii="Times New Roman" w:hAnsi="Times New Roman" w:cs="Times New Roman"/>
+                <w:sz w:val="24"/>
+                <w:szCs w:val="24"/>
                 <w:lang w:val="es-EC"/>
               </w:rPr>
               <w:t>Número</w:t>
@@ -775,19 +1017,23 @@
         </w:tc>
         <w:tc>
           <w:tcPr>
-            <w:tcW w:w="2378" w:type="dxa"/>
+            <w:tcW w:w="2127" w:type="dxa"/>
           </w:tcPr>
           <w:p>
             <w:pPr>
               <w:cnfStyle w:val="100000000000" w:firstRow="1" w:lastRow="0" w:firstColumn="0" w:lastColumn="0" w:oddVBand="0" w:evenVBand="0" w:oddHBand="0" w:evenHBand="0" w:firstRowFirstColumn="0" w:firstRowLastColumn="0" w:lastRowFirstColumn="0" w:lastRowLastColumn="0"/>
               <w:rPr>
-                <w:sz w:val="20"/>
+                <w:rFonts w:ascii="Times New Roman" w:hAnsi="Times New Roman" w:cs="Times New Roman"/>
+                <w:sz w:val="24"/>
+                <w:szCs w:val="24"/>
                 <w:lang w:val="es-EC"/>
               </w:rPr>
             </w:pPr>
             <w:r>
               <w:rPr>
-                <w:sz w:val="20"/>
+                <w:rFonts w:ascii="Times New Roman" w:hAnsi="Times New Roman" w:cs="Times New Roman"/>
+                <w:sz w:val="24"/>
+                <w:szCs w:val="24"/>
                 <w:lang w:val="es-EC"/>
               </w:rPr>
               <w:t>Fecha Inscripción</w:t>
@@ -796,19 +1042,23 @@
         </w:tc>
         <w:tc>
           <w:tcPr>
-            <w:tcW w:w="1629" w:type="dxa"/>
+            <w:tcW w:w="1417" w:type="dxa"/>
           </w:tcPr>
           <w:p>
             <w:pPr>
               <w:cnfStyle w:val="100000000000" w:firstRow="1" w:lastRow="0" w:firstColumn="0" w:lastColumn="0" w:oddVBand="0" w:evenVBand="0" w:oddHBand="0" w:evenHBand="0" w:firstRowFirstColumn="0" w:firstRowLastColumn="0" w:lastRowFirstColumn="0" w:lastRowLastColumn="0"/>
               <w:rPr>
-                <w:sz w:val="20"/>
+                <w:rFonts w:ascii="Times New Roman" w:hAnsi="Times New Roman" w:cs="Times New Roman"/>
+                <w:sz w:val="24"/>
+                <w:szCs w:val="24"/>
                 <w:lang w:val="es-EC"/>
               </w:rPr>
             </w:pPr>
             <w:r>
               <w:rPr>
-                <w:sz w:val="20"/>
+                <w:rFonts w:ascii="Times New Roman" w:hAnsi="Times New Roman" w:cs="Times New Roman"/>
+                <w:sz w:val="24"/>
+                <w:szCs w:val="24"/>
                 <w:lang w:val="es-EC"/>
               </w:rPr>
               <w:t>Folio Inicial</w:t>
@@ -817,19 +1067,23 @@
         </w:tc>
         <w:tc>
           <w:tcPr>
-            <w:tcW w:w="1629" w:type="dxa"/>
+            <w:tcW w:w="1100" w:type="dxa"/>
           </w:tcPr>
           <w:p>
             <w:pPr>
               <w:cnfStyle w:val="100000000000" w:firstRow="1" w:lastRow="0" w:firstColumn="0" w:lastColumn="0" w:oddVBand="0" w:evenVBand="0" w:oddHBand="0" w:evenHBand="0" w:firstRowFirstColumn="0" w:firstRowLastColumn="0" w:lastRowFirstColumn="0" w:lastRowLastColumn="0"/>
               <w:rPr>
-                <w:sz w:val="20"/>
+                <w:rFonts w:ascii="Times New Roman" w:hAnsi="Times New Roman" w:cs="Times New Roman"/>
+                <w:sz w:val="24"/>
+                <w:szCs w:val="24"/>
                 <w:lang w:val="es-EC"/>
               </w:rPr>
             </w:pPr>
             <w:r>
               <w:rPr>
-                <w:sz w:val="20"/>
+                <w:rFonts w:ascii="Times New Roman" w:hAnsi="Times New Roman" w:cs="Times New Roman"/>
+                <w:sz w:val="24"/>
+                <w:szCs w:val="24"/>
                 <w:lang w:val="es-EC"/>
               </w:rPr>
               <w:t>Folio Final</w:t>
@@ -850,13 +1104,17 @@
           <w:p>
             <w:pPr>
               <w:rPr>
-                <w:sz w:val="20"/>
+                <w:rFonts w:ascii="Times New Roman" w:hAnsi="Times New Roman" w:cs="Times New Roman"/>
+                <w:sz w:val="24"/>
+                <w:szCs w:val="24"/>
                 <w:lang w:val="en-AU"/>
               </w:rPr>
             </w:pPr>
             <w:r>
               <w:rPr>
-                <w:sz w:val="20"/>
+                <w:rFonts w:ascii="Times New Roman" w:hAnsi="Times New Roman" w:cs="Times New Roman"/>
+                <w:sz w:val="24"/>
+                <w:szCs w:val="24"/>
                 <w:lang w:val="en-AU"/>
               </w:rPr>
               <w:t>{%</w:t>
@@ -864,7 +1122,9 @@
             <w:proofErr w:type="spellStart"/>
             <w:r>
               <w:rPr>
-                <w:sz w:val="20"/>
+                <w:rFonts w:ascii="Times New Roman" w:hAnsi="Times New Roman" w:cs="Times New Roman"/>
+                <w:sz w:val="24"/>
+                <w:szCs w:val="24"/>
                 <w:lang w:val="en-AU"/>
               </w:rPr>
               <w:t>tr</w:t>
@@ -872,7 +1132,9 @@
             <w:proofErr w:type="spellEnd"/>
             <w:r>
               <w:rPr>
-                <w:sz w:val="20"/>
+                <w:rFonts w:ascii="Times New Roman" w:hAnsi="Times New Roman" w:cs="Times New Roman"/>
+                <w:sz w:val="24"/>
+                <w:szCs w:val="24"/>
                 <w:lang w:val="en-AU"/>
               </w:rPr>
               <w:t xml:space="preserve"> for a in </w:t>
@@ -880,7 +1142,9 @@
             <w:proofErr w:type="spellStart"/>
             <w:r>
               <w:rPr>
-                <w:sz w:val="20"/>
+                <w:rFonts w:ascii="Times New Roman" w:hAnsi="Times New Roman" w:cs="Times New Roman"/>
+                <w:sz w:val="24"/>
+                <w:szCs w:val="24"/>
                 <w:lang w:val="en-AU"/>
               </w:rPr>
               <w:t>resumen</w:t>
@@ -888,7 +1152,9 @@
             <w:proofErr w:type="spellEnd"/>
             <w:r>
               <w:rPr>
-                <w:sz w:val="20"/>
+                <w:rFonts w:ascii="Times New Roman" w:hAnsi="Times New Roman" w:cs="Times New Roman"/>
+                <w:sz w:val="24"/>
+                <w:szCs w:val="24"/>
                 <w:lang w:val="en-AU"/>
               </w:rPr>
               <w:t xml:space="preserve"> %}</w:t>
@@ -900,296 +1166,149 @@
         <w:tc>
           <w:tcPr>
             <w:cnfStyle w:val="001000000000" w:firstRow="0" w:lastRow="0" w:firstColumn="1" w:lastColumn="0" w:oddVBand="0" w:evenVBand="0" w:oddHBand="0" w:evenHBand="0" w:firstRowFirstColumn="0" w:firstRowLastColumn="0" w:lastRowFirstColumn="0" w:lastRowLastColumn="0"/>
-            <w:tcW w:w="966" w:type="dxa"/>
+            <w:tcW w:w="1668" w:type="dxa"/>
           </w:tcPr>
           <w:p>
             <w:pPr>
-              <w:rPr>
-                <w:sz w:val="20"/>
-                <w:lang w:val="es-EC"/>
-              </w:rPr>
+              <w:pStyle w:val="Estilosolvencia"/>
             </w:pPr>
             <w:proofErr w:type="gramStart"/>
             <w:r>
-              <w:rPr>
-                <w:sz w:val="20"/>
-                <w:lang w:val="es-EC"/>
-              </w:rPr>
               <w:t xml:space="preserve">{{ </w:t>
             </w:r>
             <w:proofErr w:type="spellStart"/>
             <w:r>
-              <w:rPr>
-                <w:sz w:val="20"/>
-                <w:lang w:val="es-EC"/>
-              </w:rPr>
               <w:t>a</w:t>
             </w:r>
             <w:proofErr w:type="gramEnd"/>
             <w:r>
-              <w:rPr>
-                <w:sz w:val="20"/>
-                <w:lang w:val="es-EC"/>
-              </w:rPr>
-              <w:t>.</w:t>
-            </w:r>
-            <w:r>
-              <w:rPr>
-                <w:sz w:val="20"/>
-                <w:lang w:val="es-EC"/>
-              </w:rPr>
-              <w:t>libro</w:t>
+              <w:t>.libro</w:t>
             </w:r>
             <w:proofErr w:type="spellEnd"/>
             <w:r>
-              <w:rPr>
-                <w:sz w:val="20"/>
-                <w:lang w:val="es-EC"/>
-              </w:rPr>
               <w:t xml:space="preserve"> }}</w:t>
             </w:r>
           </w:p>
         </w:tc>
         <w:tc>
           <w:tcPr>
-            <w:tcW w:w="1040" w:type="dxa"/>
+            <w:tcW w:w="1842" w:type="dxa"/>
           </w:tcPr>
           <w:p>
             <w:pPr>
+              <w:pStyle w:val="Estilosolvencia"/>
               <w:cnfStyle w:val="000000000000" w:firstRow="0" w:lastRow="0" w:firstColumn="0" w:lastColumn="0" w:oddVBand="0" w:evenVBand="0" w:oddHBand="0" w:evenHBand="0" w:firstRowFirstColumn="0" w:firstRowLastColumn="0" w:lastRowFirstColumn="0" w:lastRowLastColumn="0"/>
-              <w:rPr>
-                <w:sz w:val="20"/>
-                <w:lang w:val="es-EC"/>
-              </w:rPr>
             </w:pPr>
             <w:proofErr w:type="gramStart"/>
             <w:r>
-              <w:rPr>
-                <w:sz w:val="20"/>
-                <w:lang w:val="es-EC"/>
-              </w:rPr>
               <w:t xml:space="preserve">{{ </w:t>
             </w:r>
             <w:proofErr w:type="spellStart"/>
             <w:r>
-              <w:rPr>
-                <w:sz w:val="20"/>
-                <w:lang w:val="es-EC"/>
-              </w:rPr>
               <w:t>a</w:t>
             </w:r>
             <w:proofErr w:type="gramEnd"/>
             <w:r>
-              <w:rPr>
-                <w:sz w:val="20"/>
-                <w:lang w:val="es-EC"/>
-              </w:rPr>
               <w:t>.acto</w:t>
             </w:r>
             <w:proofErr w:type="spellEnd"/>
             <w:r>
-              <w:rPr>
-                <w:sz w:val="20"/>
-                <w:lang w:val="es-EC"/>
-              </w:rPr>
               <w:t xml:space="preserve"> }}</w:t>
             </w:r>
           </w:p>
         </w:tc>
         <w:tc>
           <w:tcPr>
-            <w:tcW w:w="1646" w:type="dxa"/>
+            <w:tcW w:w="1134" w:type="dxa"/>
           </w:tcPr>
           <w:p>
             <w:pPr>
+              <w:pStyle w:val="Estilosolvencia"/>
               <w:cnfStyle w:val="000000000000" w:firstRow="0" w:lastRow="0" w:firstColumn="0" w:lastColumn="0" w:oddVBand="0" w:evenVBand="0" w:oddHBand="0" w:evenHBand="0" w:firstRowFirstColumn="0" w:firstRowLastColumn="0" w:lastRowFirstColumn="0" w:lastRowLastColumn="0"/>
-              <w:rPr>
-                <w:sz w:val="20"/>
-                <w:lang w:val="es-EC"/>
-              </w:rPr>
             </w:pPr>
             <w:r>
-              <w:rPr>
-                <w:sz w:val="20"/>
-                <w:lang w:val="es-EC"/>
-              </w:rPr>
-              <w:t xml:space="preserve">{{r </w:t>
+              <w:t>{{</w:t>
             </w:r>
             <w:proofErr w:type="spellStart"/>
             <w:proofErr w:type="gramStart"/>
             <w:r>
-              <w:rPr>
-                <w:sz w:val="20"/>
-                <w:lang w:val="es-EC"/>
-              </w:rPr>
-              <w:t>a.</w:t>
-            </w:r>
-            <w:r>
-              <w:rPr>
-                <w:sz w:val="20"/>
-                <w:lang w:val="es-EC"/>
-              </w:rPr>
-              <w:t>numero</w:t>
+              <w:t>a.numero</w:t>
             </w:r>
             <w:proofErr w:type="spellEnd"/>
             <w:proofErr w:type="gramEnd"/>
             <w:r>
-              <w:rPr>
-                <w:sz w:val="20"/>
-                <w:lang w:val="es-EC"/>
-              </w:rPr>
               <w:t xml:space="preserve"> }}</w:t>
             </w:r>
           </w:p>
         </w:tc>
         <w:tc>
           <w:tcPr>
-            <w:tcW w:w="2378" w:type="dxa"/>
+            <w:tcW w:w="2127" w:type="dxa"/>
           </w:tcPr>
           <w:p>
             <w:pPr>
+              <w:pStyle w:val="Estilosolvencia"/>
               <w:cnfStyle w:val="000000000000" w:firstRow="0" w:lastRow="0" w:firstColumn="0" w:lastColumn="0" w:oddVBand="0" w:evenVBand="0" w:oddHBand="0" w:evenHBand="0" w:firstRowFirstColumn="0" w:firstRowLastColumn="0" w:lastRowFirstColumn="0" w:lastRowLastColumn="0"/>
-              <w:rPr>
-                <w:sz w:val="20"/>
-                <w:lang w:val="es-EC"/>
-              </w:rPr>
             </w:pPr>
             <w:r>
-              <w:rPr>
-                <w:sz w:val="20"/>
-                <w:lang w:val="es-EC"/>
-              </w:rPr>
-              <w:t xml:space="preserve">{{r </w:t>
+              <w:t>{{</w:t>
             </w:r>
             <w:proofErr w:type="spellStart"/>
             <w:proofErr w:type="gramStart"/>
             <w:r>
-              <w:rPr>
-                <w:sz w:val="20"/>
-                <w:lang w:val="es-EC"/>
-              </w:rPr>
-              <w:t>a.</w:t>
-            </w:r>
-            <w:r>
-              <w:rPr>
-                <w:sz w:val="20"/>
-                <w:lang w:val="es-EC"/>
-              </w:rPr>
-              <w:t>finscrip</w:t>
+              <w:t>a.finscrip</w:t>
             </w:r>
             <w:proofErr w:type="spellEnd"/>
             <w:proofErr w:type="gramEnd"/>
             <w:r>
-              <w:rPr>
-                <w:sz w:val="20"/>
-                <w:lang w:val="es-EC"/>
-              </w:rPr>
-              <w:t xml:space="preserve"> </w:t>
-            </w:r>
-            <w:r>
-              <w:rPr>
-                <w:sz w:val="20"/>
-                <w:lang w:val="es-EC"/>
-              </w:rPr>
-              <w:t>}}</w:t>
+              <w:t xml:space="preserve"> }}</w:t>
             </w:r>
           </w:p>
         </w:tc>
         <w:tc>
           <w:tcPr>
-            <w:tcW w:w="1629" w:type="dxa"/>
+            <w:tcW w:w="1417" w:type="dxa"/>
           </w:tcPr>
           <w:p>
             <w:pPr>
+              <w:pStyle w:val="Estilosolvencia"/>
               <w:cnfStyle w:val="000000000000" w:firstRow="0" w:lastRow="0" w:firstColumn="0" w:lastColumn="0" w:oddVBand="0" w:evenVBand="0" w:oddHBand="0" w:evenHBand="0" w:firstRowFirstColumn="0" w:firstRowLastColumn="0" w:lastRowFirstColumn="0" w:lastRowLastColumn="0"/>
-              <w:rPr>
-                <w:sz w:val="20"/>
-                <w:lang w:val="es-EC"/>
-              </w:rPr>
             </w:pPr>
             <w:r>
-              <w:rPr>
-                <w:sz w:val="20"/>
-                <w:lang w:val="es-EC"/>
-              </w:rPr>
-              <w:t xml:space="preserve">{{r </w:t>
+              <w:t>{{</w:t>
             </w:r>
             <w:proofErr w:type="spellStart"/>
             <w:proofErr w:type="gramStart"/>
             <w:r>
-              <w:rPr>
-                <w:sz w:val="20"/>
-                <w:lang w:val="es-EC"/>
-              </w:rPr>
-              <w:t>a.</w:t>
-            </w:r>
-            <w:r>
-              <w:rPr>
-                <w:sz w:val="20"/>
-                <w:lang w:val="es-EC"/>
-              </w:rPr>
-              <w:t>finicial</w:t>
+              <w:t>a.finicial</w:t>
             </w:r>
             <w:proofErr w:type="spellEnd"/>
             <w:proofErr w:type="gramEnd"/>
             <w:r>
-              <w:rPr>
-                <w:sz w:val="20"/>
-                <w:lang w:val="es-EC"/>
-              </w:rPr>
-              <w:t xml:space="preserve"> </w:t>
-            </w:r>
-            <w:r>
-              <w:rPr>
-                <w:sz w:val="20"/>
-                <w:lang w:val="es-EC"/>
-              </w:rPr>
-              <w:t>}}</w:t>
+              <w:t xml:space="preserve"> }}</w:t>
             </w:r>
           </w:p>
         </w:tc>
         <w:tc>
           <w:tcPr>
-            <w:tcW w:w="1629" w:type="dxa"/>
+            <w:tcW w:w="1100" w:type="dxa"/>
           </w:tcPr>
           <w:p>
             <w:pPr>
+              <w:pStyle w:val="Estilosolvencia"/>
               <w:cnfStyle w:val="000000000000" w:firstRow="0" w:lastRow="0" w:firstColumn="0" w:lastColumn="0" w:oddVBand="0" w:evenVBand="0" w:oddHBand="0" w:evenHBand="0" w:firstRowFirstColumn="0" w:firstRowLastColumn="0" w:lastRowFirstColumn="0" w:lastRowLastColumn="0"/>
-              <w:rPr>
-                <w:sz w:val="20"/>
-                <w:lang w:val="es-EC"/>
-              </w:rPr>
             </w:pPr>
             <w:r>
-              <w:rPr>
-                <w:sz w:val="20"/>
-                <w:lang w:val="es-EC"/>
-              </w:rPr>
-              <w:t xml:space="preserve">{{r </w:t>
+              <w:t>{{</w:t>
             </w:r>
             <w:proofErr w:type="spellStart"/>
             <w:proofErr w:type="gramStart"/>
             <w:r>
-              <w:rPr>
-                <w:sz w:val="20"/>
-                <w:lang w:val="es-EC"/>
-              </w:rPr>
-              <w:t>a.</w:t>
-            </w:r>
-            <w:r>
-              <w:rPr>
-                <w:sz w:val="20"/>
-                <w:lang w:val="es-EC"/>
-              </w:rPr>
-              <w:t>ffinal</w:t>
+              <w:t>a.ffinal</w:t>
             </w:r>
             <w:proofErr w:type="spellEnd"/>
             <w:proofErr w:type="gramEnd"/>
             <w:r>
-              <w:rPr>
-                <w:sz w:val="20"/>
-                <w:lang w:val="es-EC"/>
-              </w:rPr>
               <w:t xml:space="preserve"> }}</w:t>
             </w:r>
           </w:p>
@@ -1208,13 +1327,17 @@
           <w:p>
             <w:pPr>
               <w:rPr>
-                <w:sz w:val="20"/>
+                <w:rFonts w:ascii="Times New Roman" w:hAnsi="Times New Roman" w:cs="Times New Roman"/>
+                <w:sz w:val="24"/>
+                <w:szCs w:val="24"/>
                 <w:lang w:val="es-EC"/>
               </w:rPr>
             </w:pPr>
             <w:r>
               <w:rPr>
-                <w:sz w:val="20"/>
+                <w:rFonts w:ascii="Times New Roman" w:hAnsi="Times New Roman" w:cs="Times New Roman"/>
+                <w:sz w:val="24"/>
+                <w:szCs w:val="24"/>
                 <w:lang w:val="es-EC"/>
               </w:rPr>
               <w:t>{%</w:t>
@@ -1222,7 +1345,9 @@
             <w:proofErr w:type="spellStart"/>
             <w:r>
               <w:rPr>
-                <w:sz w:val="20"/>
+                <w:rFonts w:ascii="Times New Roman" w:hAnsi="Times New Roman" w:cs="Times New Roman"/>
+                <w:sz w:val="24"/>
+                <w:szCs w:val="24"/>
                 <w:lang w:val="es-EC"/>
               </w:rPr>
               <w:t>tr</w:t>
@@ -1230,7 +1355,9 @@
             <w:proofErr w:type="spellEnd"/>
             <w:r>
               <w:rPr>
-                <w:sz w:val="20"/>
+                <w:rFonts w:ascii="Times New Roman" w:hAnsi="Times New Roman" w:cs="Times New Roman"/>
+                <w:sz w:val="24"/>
+                <w:szCs w:val="24"/>
                 <w:lang w:val="es-EC"/>
               </w:rPr>
               <w:t xml:space="preserve"> </w:t>
@@ -1238,7 +1365,9 @@
             <w:proofErr w:type="spellStart"/>
             <w:r>
               <w:rPr>
-                <w:sz w:val="20"/>
+                <w:rFonts w:ascii="Times New Roman" w:hAnsi="Times New Roman" w:cs="Times New Roman"/>
+                <w:sz w:val="24"/>
+                <w:szCs w:val="24"/>
                 <w:lang w:val="es-EC"/>
               </w:rPr>
               <w:t>endfor</w:t>
@@ -1246,7 +1375,9 @@
             <w:proofErr w:type="spellEnd"/>
             <w:r>
               <w:rPr>
-                <w:sz w:val="20"/>
+                <w:rFonts w:ascii="Times New Roman" w:hAnsi="Times New Roman" w:cs="Times New Roman"/>
+                <w:sz w:val="24"/>
+                <w:szCs w:val="24"/>
                 <w:lang w:val="es-EC"/>
               </w:rPr>
               <w:t xml:space="preserve"> %}</w:t>
@@ -1258,7 +1389,9 @@
     <w:p>
       <w:pPr>
         <w:rPr>
-          <w:sz w:val="20"/>
+          <w:rFonts w:ascii="Times New Roman" w:hAnsi="Times New Roman" w:cs="Times New Roman"/>
+          <w:sz w:val="24"/>
+          <w:szCs w:val="24"/>
           <w:lang w:val="es-EC"/>
         </w:rPr>
       </w:pPr>
@@ -1268,20 +1401,1835 @@
         <w:pStyle w:val="Sinespaciado"/>
         <w:shd w:val="clear" w:color="auto" w:fill="808080" w:themeFill="background1" w:themeFillShade="80"/>
         <w:rPr>
+          <w:rFonts w:ascii="Times New Roman" w:hAnsi="Times New Roman" w:cs="Times New Roman"/>
           <w:color w:val="FFFFFF" w:themeColor="background1"/>
+          <w:sz w:val="24"/>
+          <w:szCs w:val="24"/>
+        </w:rPr>
+      </w:pPr>
+      <w:r>
+        <w:rPr>
+          <w:rFonts w:ascii="Times New Roman" w:hAnsi="Times New Roman" w:cs="Times New Roman"/>
+          <w:color w:val="FFFFFF" w:themeColor="background1"/>
+          <w:sz w:val="24"/>
+          <w:szCs w:val="24"/>
+        </w:rPr>
+        <w:t>MOVIMIENTOS REGISTRALES:</w:t>
+      </w:r>
+    </w:p>
+    <w:p>
+      <w:pPr>
+        <w:rPr>
+          <w:rFonts w:ascii="Times New Roman" w:hAnsi="Times New Roman" w:cs="Times New Roman"/>
+          <w:sz w:val="24"/>
+          <w:szCs w:val="24"/>
+          <w:lang w:val="en-AU"/>
+        </w:rPr>
+      </w:pPr>
+    </w:p>
+    <w:tbl>
+      <w:tblPr>
+        <w:tblStyle w:val="Tablaconcuadrcula"/>
+        <w:tblW w:w="0" w:type="auto"/>
+        <w:tblLook w:val="04A0" w:firstRow="1" w:lastRow="0" w:firstColumn="1" w:lastColumn="0" w:noHBand="0" w:noVBand="1"/>
+      </w:tblPr>
+      <w:tblGrid>
+        <w:gridCol w:w="9212"/>
+      </w:tblGrid>
+      <w:tr>
+        <w:tc>
+          <w:tcPr>
+            <w:tcW w:w="9212" w:type="dxa"/>
+          </w:tcPr>
+          <w:p>
+            <w:pPr>
+              <w:rPr>
+                <w:rFonts w:ascii="Times New Roman" w:hAnsi="Times New Roman" w:cs="Times New Roman"/>
+                <w:sz w:val="24"/>
+                <w:szCs w:val="24"/>
+                <w:lang w:val="en-AU"/>
+              </w:rPr>
+            </w:pPr>
+            <w:r>
+              <w:rPr>
+                <w:rFonts w:ascii="Times New Roman" w:hAnsi="Times New Roman" w:cs="Times New Roman"/>
+                <w:sz w:val="24"/>
+                <w:szCs w:val="24"/>
+                <w:lang w:val="en-AU"/>
+              </w:rPr>
+              <w:t>{%</w:t>
+            </w:r>
+            <w:proofErr w:type="spellStart"/>
+            <w:r>
+              <w:rPr>
+                <w:rFonts w:ascii="Times New Roman" w:hAnsi="Times New Roman" w:cs="Times New Roman"/>
+                <w:sz w:val="24"/>
+                <w:szCs w:val="24"/>
+                <w:lang w:val="en-AU"/>
+              </w:rPr>
+              <w:t>tr</w:t>
+            </w:r>
+            <w:proofErr w:type="spellEnd"/>
+            <w:r>
+              <w:rPr>
+                <w:rFonts w:ascii="Times New Roman" w:hAnsi="Times New Roman" w:cs="Times New Roman"/>
+                <w:sz w:val="24"/>
+                <w:szCs w:val="24"/>
+                <w:lang w:val="en-AU"/>
+              </w:rPr>
+              <w:t xml:space="preserve"> for </w:t>
+            </w:r>
+            <w:r>
+              <w:rPr>
+                <w:rFonts w:ascii="Times New Roman" w:hAnsi="Times New Roman" w:cs="Times New Roman"/>
+                <w:sz w:val="24"/>
+                <w:szCs w:val="24"/>
+                <w:lang w:val="en-AU"/>
+              </w:rPr>
+              <w:t>b</w:t>
+            </w:r>
+            <w:r>
+              <w:rPr>
+                <w:rFonts w:ascii="Times New Roman" w:hAnsi="Times New Roman" w:cs="Times New Roman"/>
+                <w:sz w:val="24"/>
+                <w:szCs w:val="24"/>
+                <w:lang w:val="en-AU"/>
+              </w:rPr>
+              <w:t xml:space="preserve"> in </w:t>
+            </w:r>
+            <w:proofErr w:type="spellStart"/>
+            <w:r>
+              <w:rPr>
+                <w:rFonts w:ascii="Times New Roman" w:hAnsi="Times New Roman" w:cs="Times New Roman"/>
+                <w:sz w:val="24"/>
+                <w:szCs w:val="24"/>
+                <w:lang w:val="en-AU"/>
+              </w:rPr>
+              <w:t>resumenmov</w:t>
+            </w:r>
+            <w:proofErr w:type="spellEnd"/>
+            <w:r>
+              <w:rPr>
+                <w:rFonts w:ascii="Times New Roman" w:hAnsi="Times New Roman" w:cs="Times New Roman"/>
+                <w:sz w:val="24"/>
+                <w:szCs w:val="24"/>
+                <w:lang w:val="en-AU"/>
+              </w:rPr>
+              <w:t xml:space="preserve"> </w:t>
+            </w:r>
+            <w:r>
+              <w:rPr>
+                <w:rFonts w:ascii="Times New Roman" w:hAnsi="Times New Roman" w:cs="Times New Roman"/>
+                <w:sz w:val="24"/>
+                <w:szCs w:val="24"/>
+                <w:lang w:val="en-AU"/>
+              </w:rPr>
+              <w:t>%}</w:t>
+            </w:r>
+          </w:p>
+        </w:tc>
+      </w:tr>
+      <w:tr>
+        <w:tc>
+          <w:tcPr>
+            <w:tcW w:w="9212" w:type="dxa"/>
+          </w:tcPr>
+          <w:p>
+            <w:pPr>
+              <w:pStyle w:val="Estilosolvencia"/>
+              <w:rPr>
+                <w:b/>
+                <w:lang w:val="en-US"/>
+              </w:rPr>
+            </w:pPr>
+          </w:p>
+          <w:p>
+            <w:pPr>
+              <w:pStyle w:val="Estilosolvencia"/>
+              <w:rPr>
+                <w:b/>
+              </w:rPr>
+            </w:pPr>
+            <w:r>
+              <w:rPr>
+                <w:b/>
+              </w:rPr>
+              <w:t>Registro:</w:t>
+            </w:r>
+            <w:r>
+              <w:t xml:space="preserve"> </w:t>
+            </w:r>
+            <w:r>
+              <w:rPr>
+                <w:b/>
+              </w:rPr>
+              <w:t>{{</w:t>
+            </w:r>
+            <w:proofErr w:type="spellStart"/>
+            <w:proofErr w:type="gramStart"/>
+            <w:r>
+              <w:rPr>
+                <w:b/>
+              </w:rPr>
+              <w:t>b</w:t>
+            </w:r>
+            <w:r>
+              <w:rPr>
+                <w:b/>
+              </w:rPr>
+              <w:t>.libro</w:t>
+            </w:r>
+            <w:proofErr w:type="spellEnd"/>
+            <w:proofErr w:type="gramEnd"/>
+            <w:r>
+              <w:rPr>
+                <w:b/>
+              </w:rPr>
+              <w:t xml:space="preserve"> }}</w:t>
+            </w:r>
+          </w:p>
+          <w:p>
+            <w:pPr>
+              <w:pStyle w:val="Estilosolvencia"/>
+            </w:pPr>
+          </w:p>
+          <w:p>
+            <w:pPr>
+              <w:pStyle w:val="Estilosolvencia"/>
+            </w:pPr>
+          </w:p>
+          <w:tbl>
+            <w:tblPr>
+              <w:tblStyle w:val="Tablaconcuadrcula"/>
+              <w:tblW w:w="0" w:type="auto"/>
+              <w:tblBorders>
+                <w:top w:val="none" w:sz="0" w:space="0" w:color="auto"/>
+                <w:left w:val="none" w:sz="0" w:space="0" w:color="auto"/>
+                <w:bottom w:val="none" w:sz="0" w:space="0" w:color="auto"/>
+                <w:right w:val="none" w:sz="0" w:space="0" w:color="auto"/>
+                <w:insideH w:val="none" w:sz="0" w:space="0" w:color="auto"/>
+                <w:insideV w:val="none" w:sz="0" w:space="0" w:color="auto"/>
+              </w:tblBorders>
+              <w:tblLook w:val="04A0" w:firstRow="1" w:lastRow="0" w:firstColumn="1" w:lastColumn="0" w:noHBand="0" w:noVBand="1"/>
+            </w:tblPr>
+            <w:tblGrid>
+              <w:gridCol w:w="3292"/>
+              <w:gridCol w:w="3059"/>
+              <w:gridCol w:w="2635"/>
+            </w:tblGrid>
+            <w:tr>
+              <w:tc>
+                <w:tcPr>
+                  <w:tcW w:w="3292" w:type="dxa"/>
+                </w:tcPr>
+                <w:p>
+                  <w:pPr>
+                    <w:rPr>
+                      <w:rFonts w:ascii="Times New Roman" w:hAnsi="Times New Roman" w:cs="Times New Roman"/>
+                      <w:sz w:val="20"/>
+                      <w:szCs w:val="20"/>
+                      <w:lang w:val="es-EC"/>
+                    </w:rPr>
+                  </w:pPr>
+                  <w:r>
+                    <w:rPr>
+                      <w:rFonts w:ascii="Times New Roman" w:hAnsi="Times New Roman" w:cs="Times New Roman"/>
+                      <w:b/>
+                      <w:sz w:val="20"/>
+                      <w:szCs w:val="20"/>
+                      <w:lang w:val="es-EC"/>
+                    </w:rPr>
+                    <w:t>Inscrito el:</w:t>
+                  </w:r>
+                  <w:r>
+                    <w:rPr>
+                      <w:rFonts w:ascii="Times New Roman" w:hAnsi="Times New Roman" w:cs="Times New Roman"/>
+                      <w:sz w:val="20"/>
+                      <w:szCs w:val="20"/>
+                      <w:lang w:val="es-EC"/>
+                    </w:rPr>
+                    <w:t xml:space="preserve"> </w:t>
+                  </w:r>
+                  <w:r>
+                    <w:rPr>
+                      <w:rFonts w:ascii="Times New Roman" w:hAnsi="Times New Roman" w:cs="Times New Roman"/>
+                      <w:sz w:val="20"/>
+                      <w:szCs w:val="20"/>
+                    </w:rPr>
+                    <w:t>{{</w:t>
+                  </w:r>
+                  <w:proofErr w:type="spellStart"/>
+                  <w:proofErr w:type="gramStart"/>
+                  <w:r>
+                    <w:rPr>
+                      <w:rFonts w:ascii="Times New Roman" w:hAnsi="Times New Roman" w:cs="Times New Roman"/>
+                      <w:sz w:val="20"/>
+                      <w:szCs w:val="20"/>
+                    </w:rPr>
+                    <w:t>b</w:t>
+                  </w:r>
+                  <w:r>
+                    <w:rPr>
+                      <w:rFonts w:ascii="Times New Roman" w:hAnsi="Times New Roman" w:cs="Times New Roman"/>
+                      <w:sz w:val="20"/>
+                      <w:szCs w:val="20"/>
+                    </w:rPr>
+                    <w:t>.finscrip</w:t>
+                  </w:r>
+                  <w:proofErr w:type="spellEnd"/>
+                  <w:proofErr w:type="gramEnd"/>
+                  <w:r>
+                    <w:rPr>
+                      <w:rFonts w:ascii="Times New Roman" w:hAnsi="Times New Roman" w:cs="Times New Roman"/>
+                      <w:sz w:val="20"/>
+                      <w:szCs w:val="20"/>
+                    </w:rPr>
+                    <w:t xml:space="preserve"> }}</w:t>
+                  </w:r>
+                </w:p>
+              </w:tc>
+              <w:tc>
+                <w:tcPr>
+                  <w:tcW w:w="3059" w:type="dxa"/>
+                </w:tcPr>
+                <w:p>
+                  <w:pPr>
+                    <w:rPr>
+                      <w:rFonts w:ascii="Times New Roman" w:hAnsi="Times New Roman" w:cs="Times New Roman"/>
+                      <w:sz w:val="20"/>
+                      <w:szCs w:val="20"/>
+                      <w:lang w:val="es-EC"/>
+                    </w:rPr>
+                  </w:pPr>
+                  <w:r>
+                    <w:rPr>
+                      <w:rFonts w:ascii="Times New Roman" w:hAnsi="Times New Roman" w:cs="Times New Roman"/>
+                      <w:b/>
+                      <w:sz w:val="20"/>
+                      <w:szCs w:val="20"/>
+                      <w:lang w:val="es-EC"/>
+                    </w:rPr>
+                    <w:t xml:space="preserve">Numero </w:t>
+                  </w:r>
+                  <w:proofErr w:type="spellStart"/>
+                  <w:r>
+                    <w:rPr>
+                      <w:rFonts w:ascii="Times New Roman" w:hAnsi="Times New Roman" w:cs="Times New Roman"/>
+                      <w:b/>
+                      <w:sz w:val="20"/>
+                      <w:szCs w:val="20"/>
+                      <w:lang w:val="es-EC"/>
+                    </w:rPr>
+                    <w:t>Inscripcion</w:t>
+                  </w:r>
+                  <w:proofErr w:type="spellEnd"/>
+                  <w:r>
+                    <w:rPr>
+                      <w:rFonts w:ascii="Times New Roman" w:hAnsi="Times New Roman" w:cs="Times New Roman"/>
+                      <w:b/>
+                      <w:sz w:val="20"/>
+                      <w:szCs w:val="20"/>
+                      <w:lang w:val="es-EC"/>
+                    </w:rPr>
+                    <w:t>:</w:t>
+                  </w:r>
+                  <w:r>
+                    <w:rPr>
+                      <w:rFonts w:ascii="Times New Roman" w:hAnsi="Times New Roman" w:cs="Times New Roman"/>
+                      <w:sz w:val="20"/>
+                      <w:szCs w:val="20"/>
+                      <w:lang w:val="es-EC"/>
+                    </w:rPr>
+                    <w:t xml:space="preserve"> </w:t>
+                  </w:r>
+                  <w:r>
+                    <w:rPr>
+                      <w:rFonts w:ascii="Times New Roman" w:hAnsi="Times New Roman" w:cs="Times New Roman"/>
+                      <w:sz w:val="20"/>
+                      <w:szCs w:val="20"/>
+                    </w:rPr>
+                    <w:t>{{</w:t>
+                  </w:r>
+                  <w:proofErr w:type="spellStart"/>
+                  <w:proofErr w:type="gramStart"/>
+                  <w:r>
+                    <w:rPr>
+                      <w:rFonts w:ascii="Times New Roman" w:hAnsi="Times New Roman" w:cs="Times New Roman"/>
+                      <w:sz w:val="20"/>
+                      <w:szCs w:val="20"/>
+                    </w:rPr>
+                    <w:t>b</w:t>
+                  </w:r>
+                  <w:r>
+                    <w:rPr>
+                      <w:rFonts w:ascii="Times New Roman" w:hAnsi="Times New Roman" w:cs="Times New Roman"/>
+                      <w:sz w:val="20"/>
+                      <w:szCs w:val="20"/>
+                    </w:rPr>
+                    <w:t>.numero</w:t>
+                  </w:r>
+                  <w:proofErr w:type="spellEnd"/>
+                  <w:proofErr w:type="gramEnd"/>
+                  <w:r>
+                    <w:rPr>
+                      <w:rFonts w:ascii="Times New Roman" w:hAnsi="Times New Roman" w:cs="Times New Roman"/>
+                      <w:sz w:val="20"/>
+                      <w:szCs w:val="20"/>
+                    </w:rPr>
+                    <w:t xml:space="preserve"> }}</w:t>
+                  </w:r>
+                </w:p>
+              </w:tc>
+              <w:tc>
+                <w:tcPr>
+                  <w:tcW w:w="2635" w:type="dxa"/>
+                </w:tcPr>
+                <w:p>
+                  <w:pPr>
+                    <w:rPr>
+                      <w:rFonts w:ascii="Times New Roman" w:hAnsi="Times New Roman" w:cs="Times New Roman"/>
+                      <w:sz w:val="20"/>
+                      <w:szCs w:val="20"/>
+                      <w:lang w:val="es-EC"/>
+                    </w:rPr>
+                  </w:pPr>
+                  <w:r>
+                    <w:rPr>
+                      <w:rFonts w:ascii="Times New Roman" w:hAnsi="Times New Roman" w:cs="Times New Roman"/>
+                      <w:b/>
+                      <w:sz w:val="20"/>
+                      <w:szCs w:val="20"/>
+                      <w:lang w:val="es-EC"/>
+                    </w:rPr>
+                    <w:t>Tomo:</w:t>
+                  </w:r>
+                  <w:r>
+                    <w:rPr>
+                      <w:rFonts w:ascii="Times New Roman" w:hAnsi="Times New Roman" w:cs="Times New Roman"/>
+                      <w:sz w:val="20"/>
+                      <w:szCs w:val="20"/>
+                      <w:lang w:val="es-EC"/>
+                    </w:rPr>
+                    <w:t xml:space="preserve"> </w:t>
+                  </w:r>
+                  <w:r>
+                    <w:rPr>
+                      <w:rFonts w:ascii="Times New Roman" w:hAnsi="Times New Roman" w:cs="Times New Roman"/>
+                      <w:sz w:val="20"/>
+                      <w:szCs w:val="20"/>
+                    </w:rPr>
+                    <w:t>{{</w:t>
+                  </w:r>
+                  <w:proofErr w:type="spellStart"/>
+                  <w:proofErr w:type="gramStart"/>
+                  <w:r>
+                    <w:rPr>
+                      <w:rFonts w:ascii="Times New Roman" w:hAnsi="Times New Roman" w:cs="Times New Roman"/>
+                      <w:sz w:val="20"/>
+                      <w:szCs w:val="20"/>
+                    </w:rPr>
+                    <w:t>b</w:t>
+                  </w:r>
+                  <w:r>
+                    <w:rPr>
+                      <w:rFonts w:ascii="Times New Roman" w:hAnsi="Times New Roman" w:cs="Times New Roman"/>
+                      <w:sz w:val="20"/>
+                      <w:szCs w:val="20"/>
+                    </w:rPr>
+                    <w:t>.numero</w:t>
+                  </w:r>
+                  <w:proofErr w:type="spellEnd"/>
+                  <w:proofErr w:type="gramEnd"/>
+                  <w:r>
+                    <w:rPr>
+                      <w:rFonts w:ascii="Times New Roman" w:hAnsi="Times New Roman" w:cs="Times New Roman"/>
+                      <w:sz w:val="20"/>
+                      <w:szCs w:val="20"/>
+                    </w:rPr>
+                    <w:t xml:space="preserve"> }}</w:t>
+                  </w:r>
+                </w:p>
+              </w:tc>
+            </w:tr>
+            <w:tr>
+              <w:trPr>
+                <w:trHeight w:val="585"/>
+              </w:trPr>
+              <w:tc>
+                <w:tcPr>
+                  <w:tcW w:w="3292" w:type="dxa"/>
+                </w:tcPr>
+                <w:p>
+                  <w:pPr>
+                    <w:rPr>
+                      <w:rFonts w:ascii="Times New Roman" w:hAnsi="Times New Roman" w:cs="Times New Roman"/>
+                      <w:sz w:val="20"/>
+                      <w:szCs w:val="20"/>
+                      <w:lang w:val="es-EC"/>
+                    </w:rPr>
+                  </w:pPr>
+                  <w:r>
+                    <w:rPr>
+                      <w:rFonts w:ascii="Times New Roman" w:hAnsi="Times New Roman" w:cs="Times New Roman"/>
+                      <w:b/>
+                      <w:sz w:val="20"/>
+                      <w:szCs w:val="20"/>
+                      <w:lang w:val="es-EC"/>
+                    </w:rPr>
+                    <w:t xml:space="preserve">Nombre del </w:t>
+                  </w:r>
+                  <w:r>
+                    <w:rPr>
+                      <w:rFonts w:ascii="Times New Roman" w:hAnsi="Times New Roman" w:cs="Times New Roman"/>
+                      <w:b/>
+                      <w:sz w:val="20"/>
+                      <w:szCs w:val="20"/>
+                      <w:lang w:val="es-EC"/>
+                    </w:rPr>
+                    <w:t>cantón</w:t>
+                  </w:r>
+                  <w:r>
+                    <w:rPr>
+                      <w:rFonts w:ascii="Times New Roman" w:hAnsi="Times New Roman" w:cs="Times New Roman"/>
+                      <w:b/>
+                      <w:sz w:val="20"/>
+                      <w:szCs w:val="20"/>
+                      <w:lang w:val="es-EC"/>
+                    </w:rPr>
+                    <w:t>:</w:t>
+                  </w:r>
+                  <w:r>
+                    <w:rPr>
+                      <w:rFonts w:ascii="Times New Roman" w:hAnsi="Times New Roman" w:cs="Times New Roman"/>
+                      <w:sz w:val="20"/>
+                      <w:szCs w:val="20"/>
+                    </w:rPr>
+                    <w:t xml:space="preserve"> {{</w:t>
+                  </w:r>
+                  <w:proofErr w:type="spellStart"/>
+                  <w:proofErr w:type="gramStart"/>
+                  <w:r>
+                    <w:rPr>
+                      <w:rFonts w:ascii="Times New Roman" w:hAnsi="Times New Roman" w:cs="Times New Roman"/>
+                      <w:sz w:val="20"/>
+                      <w:szCs w:val="20"/>
+                    </w:rPr>
+                    <w:t>b</w:t>
+                  </w:r>
+                  <w:r>
+                    <w:rPr>
+                      <w:rFonts w:ascii="Times New Roman" w:hAnsi="Times New Roman" w:cs="Times New Roman"/>
+                      <w:sz w:val="20"/>
+                      <w:szCs w:val="20"/>
+                    </w:rPr>
+                    <w:t>.</w:t>
+                  </w:r>
+                  <w:r>
+                    <w:rPr>
+                      <w:rFonts w:ascii="Times New Roman" w:hAnsi="Times New Roman" w:cs="Times New Roman"/>
+                      <w:sz w:val="20"/>
+                      <w:szCs w:val="20"/>
+                    </w:rPr>
+                    <w:t>canton</w:t>
+                  </w:r>
+                  <w:proofErr w:type="spellEnd"/>
+                  <w:proofErr w:type="gramEnd"/>
+                  <w:r>
+                    <w:rPr>
+                      <w:rFonts w:ascii="Times New Roman" w:hAnsi="Times New Roman" w:cs="Times New Roman"/>
+                      <w:sz w:val="20"/>
+                      <w:szCs w:val="20"/>
+                    </w:rPr>
+                    <w:t xml:space="preserve"> }}</w:t>
+                  </w:r>
+                </w:p>
+              </w:tc>
+              <w:tc>
+                <w:tcPr>
+                  <w:tcW w:w="3059" w:type="dxa"/>
+                </w:tcPr>
+                <w:p>
+                  <w:pPr>
+                    <w:rPr>
+                      <w:rFonts w:ascii="Times New Roman" w:hAnsi="Times New Roman" w:cs="Times New Roman"/>
+                      <w:sz w:val="20"/>
+                      <w:szCs w:val="20"/>
+                      <w:lang w:val="es-EC"/>
+                    </w:rPr>
+                  </w:pPr>
+                  <w:r>
+                    <w:rPr>
+                      <w:rFonts w:ascii="Times New Roman" w:hAnsi="Times New Roman" w:cs="Times New Roman"/>
+                      <w:b/>
+                      <w:sz w:val="20"/>
+                      <w:szCs w:val="20"/>
+                      <w:lang w:val="es-EC"/>
+                    </w:rPr>
+                    <w:t>Numero Repertorio:</w:t>
+                  </w:r>
+                  <w:r>
+                    <w:rPr>
+                      <w:rFonts w:ascii="Times New Roman" w:hAnsi="Times New Roman" w:cs="Times New Roman"/>
+                      <w:sz w:val="20"/>
+                      <w:szCs w:val="20"/>
+                    </w:rPr>
+                    <w:t xml:space="preserve"> </w:t>
+                  </w:r>
+                  <w:r>
+                    <w:rPr>
+                      <w:rFonts w:ascii="Times New Roman" w:hAnsi="Times New Roman" w:cs="Times New Roman"/>
+                      <w:sz w:val="20"/>
+                      <w:szCs w:val="20"/>
+                    </w:rPr>
+                    <w:t>{{</w:t>
+                  </w:r>
+                  <w:proofErr w:type="spellStart"/>
+                  <w:proofErr w:type="gramStart"/>
+                  <w:r>
+                    <w:rPr>
+                      <w:rFonts w:ascii="Times New Roman" w:hAnsi="Times New Roman" w:cs="Times New Roman"/>
+                      <w:sz w:val="20"/>
+                      <w:szCs w:val="20"/>
+                    </w:rPr>
+                    <w:t>b</w:t>
+                  </w:r>
+                  <w:r>
+                    <w:rPr>
+                      <w:rFonts w:ascii="Times New Roman" w:hAnsi="Times New Roman" w:cs="Times New Roman"/>
+                      <w:sz w:val="20"/>
+                      <w:szCs w:val="20"/>
+                    </w:rPr>
+                    <w:t>.numero</w:t>
+                  </w:r>
+                  <w:r>
+                    <w:rPr>
+                      <w:rFonts w:ascii="Times New Roman" w:hAnsi="Times New Roman" w:cs="Times New Roman"/>
+                      <w:sz w:val="20"/>
+                      <w:szCs w:val="20"/>
+                    </w:rPr>
+                    <w:t>reper</w:t>
+                  </w:r>
+                  <w:proofErr w:type="spellEnd"/>
+                  <w:proofErr w:type="gramEnd"/>
+                  <w:r>
+                    <w:rPr>
+                      <w:rFonts w:ascii="Times New Roman" w:hAnsi="Times New Roman" w:cs="Times New Roman"/>
+                      <w:sz w:val="20"/>
+                      <w:szCs w:val="20"/>
+                    </w:rPr>
+                    <w:t xml:space="preserve"> }}</w:t>
+                  </w:r>
+                </w:p>
+              </w:tc>
+              <w:tc>
+                <w:tcPr>
+                  <w:tcW w:w="2635" w:type="dxa"/>
+                </w:tcPr>
+                <w:p>
+                  <w:pPr>
+                    <w:rPr>
+                      <w:rFonts w:ascii="Times New Roman" w:hAnsi="Times New Roman" w:cs="Times New Roman"/>
+                      <w:sz w:val="20"/>
+                      <w:szCs w:val="20"/>
+                      <w:lang w:val="es-EC"/>
+                    </w:rPr>
+                  </w:pPr>
+                  <w:proofErr w:type="spellStart"/>
+                  <w:r>
+                    <w:rPr>
+                      <w:rFonts w:ascii="Times New Roman" w:hAnsi="Times New Roman" w:cs="Times New Roman"/>
+                      <w:b/>
+                      <w:sz w:val="20"/>
+                      <w:szCs w:val="20"/>
+                      <w:lang w:val="es-EC"/>
+                    </w:rPr>
+                    <w:t>Foleo</w:t>
+                  </w:r>
+                  <w:proofErr w:type="spellEnd"/>
+                  <w:r>
+                    <w:rPr>
+                      <w:rFonts w:ascii="Times New Roman" w:hAnsi="Times New Roman" w:cs="Times New Roman"/>
+                      <w:b/>
+                      <w:sz w:val="20"/>
+                      <w:szCs w:val="20"/>
+                      <w:lang w:val="es-EC"/>
+                    </w:rPr>
+                    <w:t xml:space="preserve"> Inicial:</w:t>
+                  </w:r>
+                  <w:r>
+                    <w:rPr>
+                      <w:rFonts w:ascii="Times New Roman" w:hAnsi="Times New Roman" w:cs="Times New Roman"/>
+                      <w:sz w:val="20"/>
+                      <w:szCs w:val="20"/>
+                      <w:lang w:val="es-EC"/>
+                    </w:rPr>
+                    <w:t xml:space="preserve"> </w:t>
+                  </w:r>
+                  <w:r>
+                    <w:rPr>
+                      <w:rFonts w:ascii="Times New Roman" w:hAnsi="Times New Roman" w:cs="Times New Roman"/>
+                      <w:sz w:val="20"/>
+                    </w:rPr>
+                    <w:t>{{</w:t>
+                  </w:r>
+                  <w:proofErr w:type="spellStart"/>
+                  <w:proofErr w:type="gramStart"/>
+                  <w:r>
+                    <w:rPr>
+                      <w:rFonts w:ascii="Times New Roman" w:hAnsi="Times New Roman" w:cs="Times New Roman"/>
+                      <w:sz w:val="20"/>
+                    </w:rPr>
+                    <w:t>b</w:t>
+                  </w:r>
+                  <w:r>
+                    <w:rPr>
+                      <w:rFonts w:ascii="Times New Roman" w:hAnsi="Times New Roman" w:cs="Times New Roman"/>
+                      <w:sz w:val="20"/>
+                    </w:rPr>
+                    <w:t>.finicial</w:t>
+                  </w:r>
+                  <w:proofErr w:type="spellEnd"/>
+                  <w:proofErr w:type="gramEnd"/>
+                  <w:r>
+                    <w:rPr>
+                      <w:rFonts w:ascii="Times New Roman" w:hAnsi="Times New Roman" w:cs="Times New Roman"/>
+                      <w:sz w:val="20"/>
+                    </w:rPr>
+                    <w:t xml:space="preserve"> }}</w:t>
+                  </w:r>
+                </w:p>
+              </w:tc>
+            </w:tr>
+            <w:tr>
+              <w:tc>
+                <w:tcPr>
+                  <w:tcW w:w="3292" w:type="dxa"/>
+                </w:tcPr>
+                <w:p>
+                  <w:pPr>
+                    <w:rPr>
+                      <w:rFonts w:ascii="Times New Roman" w:hAnsi="Times New Roman" w:cs="Times New Roman"/>
+                      <w:sz w:val="20"/>
+                      <w:szCs w:val="20"/>
+                      <w:lang w:val="es-EC"/>
+                    </w:rPr>
+                  </w:pPr>
+                  <w:r>
+                    <w:rPr>
+                      <w:rFonts w:ascii="Times New Roman" w:hAnsi="Times New Roman" w:cs="Times New Roman"/>
+                      <w:b/>
+                      <w:sz w:val="20"/>
+                      <w:szCs w:val="20"/>
+                      <w:lang w:val="es-EC"/>
+                    </w:rPr>
+                    <w:t>Oficina de custodia:</w:t>
+                  </w:r>
+                  <w:r>
+                    <w:rPr>
+                      <w:rFonts w:ascii="Times New Roman" w:hAnsi="Times New Roman" w:cs="Times New Roman"/>
+                      <w:sz w:val="20"/>
+                      <w:szCs w:val="20"/>
+                      <w:lang w:val="es-EC"/>
+                    </w:rPr>
+                    <w:t xml:space="preserve"> </w:t>
+                  </w:r>
+                  <w:r>
+                    <w:rPr>
+                      <w:rFonts w:ascii="Times New Roman" w:hAnsi="Times New Roman" w:cs="Times New Roman"/>
+                      <w:sz w:val="20"/>
+                      <w:szCs w:val="20"/>
+                    </w:rPr>
+                    <w:t>{{</w:t>
+                  </w:r>
+                  <w:proofErr w:type="spellStart"/>
+                  <w:proofErr w:type="gramStart"/>
+                  <w:r>
+                    <w:rPr>
+                      <w:rFonts w:ascii="Times New Roman" w:hAnsi="Times New Roman" w:cs="Times New Roman"/>
+                      <w:sz w:val="20"/>
+                      <w:szCs w:val="20"/>
+                    </w:rPr>
+                    <w:t>b</w:t>
+                  </w:r>
+                  <w:r>
+                    <w:rPr>
+                      <w:rFonts w:ascii="Times New Roman" w:hAnsi="Times New Roman" w:cs="Times New Roman"/>
+                      <w:sz w:val="20"/>
+                      <w:szCs w:val="20"/>
+                    </w:rPr>
+                    <w:t>.</w:t>
+                  </w:r>
+                  <w:r>
+                    <w:rPr>
+                      <w:rFonts w:ascii="Times New Roman" w:hAnsi="Times New Roman" w:cs="Times New Roman"/>
+                      <w:sz w:val="20"/>
+                      <w:szCs w:val="20"/>
+                    </w:rPr>
+                    <w:t>notariares</w:t>
+                  </w:r>
+                  <w:proofErr w:type="spellEnd"/>
+                  <w:proofErr w:type="gramEnd"/>
+                  <w:r>
+                    <w:rPr>
+                      <w:rFonts w:ascii="Times New Roman" w:hAnsi="Times New Roman" w:cs="Times New Roman"/>
+                      <w:sz w:val="20"/>
+                      <w:szCs w:val="20"/>
+                    </w:rPr>
+                    <w:t xml:space="preserve"> </w:t>
+                  </w:r>
+                  <w:r>
+                    <w:rPr>
+                      <w:rFonts w:ascii="Times New Roman" w:hAnsi="Times New Roman" w:cs="Times New Roman"/>
+                      <w:sz w:val="20"/>
+                      <w:szCs w:val="20"/>
+                    </w:rPr>
+                    <w:lastRenderedPageBreak/>
+                    <w:t>}}</w:t>
+                  </w:r>
+                </w:p>
+              </w:tc>
+              <w:tc>
+                <w:tcPr>
+                  <w:tcW w:w="3059" w:type="dxa"/>
+                </w:tcPr>
+                <w:p>
+                  <w:pPr>
+                    <w:rPr>
+                      <w:rFonts w:ascii="Times New Roman" w:hAnsi="Times New Roman" w:cs="Times New Roman"/>
+                      <w:sz w:val="20"/>
+                      <w:szCs w:val="20"/>
+                      <w:lang w:val="es-EC"/>
+                    </w:rPr>
+                  </w:pPr>
+                </w:p>
+              </w:tc>
+              <w:tc>
+                <w:tcPr>
+                  <w:tcW w:w="2635" w:type="dxa"/>
+                </w:tcPr>
+                <w:p>
+                  <w:pPr>
+                    <w:rPr>
+                      <w:rFonts w:ascii="Times New Roman" w:hAnsi="Times New Roman" w:cs="Times New Roman"/>
+                      <w:sz w:val="20"/>
+                      <w:szCs w:val="20"/>
+                      <w:lang w:val="es-EC"/>
+                    </w:rPr>
+                  </w:pPr>
+                  <w:r>
+                    <w:rPr>
+                      <w:rFonts w:ascii="Times New Roman" w:hAnsi="Times New Roman" w:cs="Times New Roman"/>
+                      <w:b/>
+                      <w:sz w:val="20"/>
+                      <w:szCs w:val="20"/>
+                      <w:lang w:val="es-EC"/>
+                    </w:rPr>
+                    <w:t>Folio Final:</w:t>
+                  </w:r>
+                  <w:r>
+                    <w:rPr>
+                      <w:rFonts w:ascii="Times New Roman" w:hAnsi="Times New Roman" w:cs="Times New Roman"/>
+                      <w:sz w:val="20"/>
+                      <w:szCs w:val="20"/>
+                      <w:lang w:val="es-EC"/>
+                    </w:rPr>
+                    <w:t xml:space="preserve"> </w:t>
+                  </w:r>
+                  <w:r>
+                    <w:rPr>
+                      <w:rFonts w:ascii="Times New Roman" w:hAnsi="Times New Roman" w:cs="Times New Roman"/>
+                      <w:sz w:val="20"/>
+                    </w:rPr>
+                    <w:t>{{</w:t>
+                  </w:r>
+                  <w:proofErr w:type="spellStart"/>
+                  <w:proofErr w:type="gramStart"/>
+                  <w:r>
+                    <w:rPr>
+                      <w:rFonts w:ascii="Times New Roman" w:hAnsi="Times New Roman" w:cs="Times New Roman"/>
+                      <w:sz w:val="20"/>
+                    </w:rPr>
+                    <w:t>b</w:t>
+                  </w:r>
+                  <w:r>
+                    <w:rPr>
+                      <w:rFonts w:ascii="Times New Roman" w:hAnsi="Times New Roman" w:cs="Times New Roman"/>
+                      <w:sz w:val="20"/>
+                    </w:rPr>
+                    <w:t>.</w:t>
+                  </w:r>
+                  <w:r>
+                    <w:rPr>
+                      <w:rFonts w:ascii="Times New Roman" w:hAnsi="Times New Roman" w:cs="Times New Roman"/>
+                      <w:sz w:val="20"/>
+                    </w:rPr>
+                    <w:t>ffinal</w:t>
+                  </w:r>
+                  <w:proofErr w:type="spellEnd"/>
+                  <w:proofErr w:type="gramEnd"/>
+                  <w:r>
+                    <w:rPr>
+                      <w:rFonts w:ascii="Times New Roman" w:hAnsi="Times New Roman" w:cs="Times New Roman"/>
+                      <w:sz w:val="20"/>
+                    </w:rPr>
+                    <w:t>}}</w:t>
+                  </w:r>
+                </w:p>
+              </w:tc>
+            </w:tr>
+            <w:tr>
+              <w:tc>
+                <w:tcPr>
+                  <w:tcW w:w="3292" w:type="dxa"/>
+                </w:tcPr>
+                <w:p>
+                  <w:pPr>
+                    <w:rPr>
+                      <w:rFonts w:ascii="Times New Roman" w:hAnsi="Times New Roman" w:cs="Times New Roman"/>
+                      <w:b/>
+                      <w:sz w:val="20"/>
+                      <w:szCs w:val="20"/>
+                      <w:lang w:val="es-EC"/>
+                    </w:rPr>
+                  </w:pPr>
+                </w:p>
+              </w:tc>
+              <w:tc>
+                <w:tcPr>
+                  <w:tcW w:w="3059" w:type="dxa"/>
+                </w:tcPr>
+                <w:p>
+                  <w:pPr>
+                    <w:rPr>
+                      <w:rFonts w:ascii="Times New Roman" w:hAnsi="Times New Roman" w:cs="Times New Roman"/>
+                      <w:sz w:val="20"/>
+                      <w:szCs w:val="20"/>
+                      <w:lang w:val="es-EC"/>
+                    </w:rPr>
+                  </w:pPr>
+                </w:p>
+              </w:tc>
+              <w:tc>
+                <w:tcPr>
+                  <w:tcW w:w="2635" w:type="dxa"/>
+                </w:tcPr>
+                <w:p>
+                  <w:pPr>
+                    <w:rPr>
+                      <w:rFonts w:ascii="Times New Roman" w:hAnsi="Times New Roman" w:cs="Times New Roman"/>
+                      <w:sz w:val="20"/>
+                      <w:szCs w:val="20"/>
+                      <w:lang w:val="es-EC"/>
+                    </w:rPr>
+                  </w:pPr>
+                </w:p>
+              </w:tc>
+            </w:tr>
+            <w:tr>
+              <w:tc>
+                <w:tcPr>
+                  <w:tcW w:w="3292" w:type="dxa"/>
+                  <w:tcBorders>
+                    <w:bottom w:val="single" w:sz="4" w:space="0" w:color="auto"/>
+                  </w:tcBorders>
+                </w:tcPr>
+                <w:p>
+                  <w:pPr>
+                    <w:rPr>
+                      <w:rFonts w:ascii="Times New Roman" w:hAnsi="Times New Roman" w:cs="Times New Roman"/>
+                      <w:b/>
+                      <w:sz w:val="20"/>
+                      <w:szCs w:val="20"/>
+                      <w:lang w:val="es-EC"/>
+                    </w:rPr>
+                  </w:pPr>
+                </w:p>
+              </w:tc>
+              <w:tc>
+                <w:tcPr>
+                  <w:tcW w:w="3059" w:type="dxa"/>
+                  <w:tcBorders>
+                    <w:bottom w:val="single" w:sz="4" w:space="0" w:color="auto"/>
+                  </w:tcBorders>
+                </w:tcPr>
+                <w:p>
+                  <w:pPr>
+                    <w:rPr>
+                      <w:rFonts w:ascii="Times New Roman" w:hAnsi="Times New Roman" w:cs="Times New Roman"/>
+                      <w:sz w:val="20"/>
+                      <w:szCs w:val="20"/>
+                      <w:lang w:val="es-EC"/>
+                    </w:rPr>
+                  </w:pPr>
+                </w:p>
+              </w:tc>
+              <w:tc>
+                <w:tcPr>
+                  <w:tcW w:w="2635" w:type="dxa"/>
+                  <w:tcBorders>
+                    <w:bottom w:val="single" w:sz="4" w:space="0" w:color="auto"/>
+                  </w:tcBorders>
+                </w:tcPr>
+                <w:p>
+                  <w:pPr>
+                    <w:rPr>
+                      <w:rFonts w:ascii="Times New Roman" w:hAnsi="Times New Roman" w:cs="Times New Roman"/>
+                      <w:sz w:val="20"/>
+                      <w:szCs w:val="20"/>
+                      <w:lang w:val="es-EC"/>
+                    </w:rPr>
+                  </w:pPr>
+                </w:p>
+              </w:tc>
+            </w:tr>
+            <w:tr>
+              <w:tc>
+                <w:tcPr>
+                  <w:tcW w:w="8986" w:type="dxa"/>
+                  <w:gridSpan w:val="3"/>
+                  <w:tcBorders>
+                    <w:top w:val="single" w:sz="4" w:space="0" w:color="auto"/>
+                    <w:left w:val="single" w:sz="4" w:space="0" w:color="auto"/>
+                    <w:bottom w:val="single" w:sz="4" w:space="0" w:color="auto"/>
+                    <w:right w:val="single" w:sz="4" w:space="0" w:color="auto"/>
+                  </w:tcBorders>
+                </w:tcPr>
+                <w:p>
+                  <w:pPr>
+                    <w:rPr>
+                      <w:rFonts w:ascii="Times New Roman" w:hAnsi="Times New Roman" w:cs="Times New Roman"/>
+                      <w:b/>
+                      <w:sz w:val="20"/>
+                      <w:szCs w:val="20"/>
+                      <w:lang w:val="es-EC"/>
+                    </w:rPr>
+                  </w:pPr>
+                  <w:r>
+                    <w:rPr>
+                      <w:rFonts w:ascii="Times New Roman" w:hAnsi="Times New Roman" w:cs="Times New Roman"/>
+                      <w:b/>
+                      <w:sz w:val="20"/>
+                      <w:szCs w:val="20"/>
+                      <w:lang w:val="es-EC"/>
+                    </w:rPr>
+                    <w:t>Apellidos, Nombre de las partes.</w:t>
+                  </w:r>
+                </w:p>
+              </w:tc>
+            </w:tr>
+            <w:tr>
+              <w:tc>
+                <w:tcPr>
+                  <w:tcW w:w="3292" w:type="dxa"/>
+                  <w:tcBorders>
+                    <w:top w:val="single" w:sz="4" w:space="0" w:color="auto"/>
+                  </w:tcBorders>
+                </w:tcPr>
+                <w:p>
+                  <w:pPr>
+                    <w:jc w:val="center"/>
+                    <w:rPr>
+                      <w:rFonts w:ascii="Times New Roman" w:hAnsi="Times New Roman" w:cs="Times New Roman"/>
+                      <w:b/>
+                      <w:sz w:val="20"/>
+                      <w:szCs w:val="20"/>
+                      <w:lang w:val="es-EC"/>
+                    </w:rPr>
+                  </w:pPr>
+                </w:p>
+              </w:tc>
+              <w:tc>
+                <w:tcPr>
+                  <w:tcW w:w="3059" w:type="dxa"/>
+                  <w:tcBorders>
+                    <w:top w:val="single" w:sz="4" w:space="0" w:color="auto"/>
+                  </w:tcBorders>
+                </w:tcPr>
+                <w:p>
+                  <w:pPr>
+                    <w:jc w:val="center"/>
+                    <w:rPr>
+                      <w:rFonts w:ascii="Times New Roman" w:hAnsi="Times New Roman" w:cs="Times New Roman"/>
+                      <w:sz w:val="20"/>
+                      <w:szCs w:val="20"/>
+                      <w:lang w:val="es-EC"/>
+                    </w:rPr>
+                  </w:pPr>
+                </w:p>
+              </w:tc>
+              <w:tc>
+                <w:tcPr>
+                  <w:tcW w:w="2635" w:type="dxa"/>
+                  <w:tcBorders>
+                    <w:top w:val="single" w:sz="4" w:space="0" w:color="auto"/>
+                  </w:tcBorders>
+                </w:tcPr>
+                <w:p>
+                  <w:pPr>
+                    <w:rPr>
+                      <w:rFonts w:ascii="Times New Roman" w:hAnsi="Times New Roman" w:cs="Times New Roman"/>
+                      <w:sz w:val="20"/>
+                      <w:szCs w:val="20"/>
+                      <w:lang w:val="es-EC"/>
+                    </w:rPr>
+                  </w:pPr>
+                </w:p>
+              </w:tc>
+            </w:tr>
+            <w:tr>
+              <w:tc>
+                <w:tcPr>
+                  <w:tcW w:w="8986" w:type="dxa"/>
+                  <w:gridSpan w:val="3"/>
+                </w:tcPr>
+                <w:p>
+                  <w:pPr>
+                    <w:rPr>
+                      <w:rFonts w:ascii="Times New Roman" w:hAnsi="Times New Roman" w:cs="Times New Roman"/>
+                      <w:sz w:val="20"/>
+                      <w:szCs w:val="20"/>
+                      <w:lang w:val="en-US"/>
+                    </w:rPr>
+                  </w:pPr>
+                </w:p>
+              </w:tc>
+            </w:tr>
+            <w:tr>
+              <w:tc>
+                <w:tcPr>
+                  <w:tcW w:w="8986" w:type="dxa"/>
+                  <w:gridSpan w:val="3"/>
+                </w:tcPr>
+                <w:p>
+                  <w:pPr>
+                    <w:rPr>
+                      <w:rFonts w:ascii="Times New Roman" w:hAnsi="Times New Roman" w:cs="Times New Roman"/>
+                      <w:sz w:val="20"/>
+                      <w:szCs w:val="20"/>
+                      <w:lang w:val="en-US"/>
+                    </w:rPr>
+                  </w:pPr>
+                </w:p>
+                <w:tbl>
+                  <w:tblPr>
+                    <w:tblStyle w:val="Tablaconcuadrcula"/>
+                    <w:tblW w:w="0" w:type="auto"/>
+                    <w:tblLook w:val="04A0" w:firstRow="1" w:lastRow="0" w:firstColumn="1" w:lastColumn="0" w:noHBand="0" w:noVBand="1"/>
+                  </w:tblPr>
+                  <w:tblGrid>
+                    <w:gridCol w:w="2017"/>
+                    <w:gridCol w:w="1842"/>
+                    <w:gridCol w:w="3119"/>
+                    <w:gridCol w:w="1777"/>
+                  </w:tblGrid>
+                  <w:tr>
+                    <w:tc>
+                      <w:tcPr>
+                        <w:tcW w:w="2017" w:type="dxa"/>
+                      </w:tcPr>
+                      <w:p>
+                        <w:pPr>
+                          <w:jc w:val="center"/>
+                          <w:rPr>
+                            <w:rFonts w:ascii="Times New Roman" w:hAnsi="Times New Roman" w:cs="Times New Roman"/>
+                            <w:b/>
+                            <w:sz w:val="18"/>
+                            <w:szCs w:val="20"/>
+                            <w:lang w:val="en-US"/>
+                          </w:rPr>
+                        </w:pPr>
+                        <w:r>
+                          <w:rPr>
+                            <w:rFonts w:ascii="Times New Roman" w:hAnsi="Times New Roman" w:cs="Times New Roman"/>
+                            <w:b/>
+                            <w:sz w:val="18"/>
+                            <w:szCs w:val="20"/>
+                            <w:lang w:val="en-US"/>
+                          </w:rPr>
+                          <w:t>Calidad</w:t>
+                        </w:r>
+                      </w:p>
+                    </w:tc>
+                    <w:tc>
+                      <w:tcPr>
+                        <w:tcW w:w="1842" w:type="dxa"/>
+                      </w:tcPr>
+                      <w:p>
+                        <w:pPr>
+                          <w:jc w:val="center"/>
+                          <w:rPr>
+                            <w:rFonts w:ascii="Times New Roman" w:hAnsi="Times New Roman" w:cs="Times New Roman"/>
+                            <w:b/>
+                            <w:sz w:val="18"/>
+                            <w:szCs w:val="20"/>
+                            <w:lang w:val="en-US"/>
+                          </w:rPr>
+                        </w:pPr>
+                        <w:r>
+                          <w:rPr>
+                            <w:rFonts w:ascii="Times New Roman" w:hAnsi="Times New Roman" w:cs="Times New Roman"/>
+                            <w:b/>
+                            <w:sz w:val="18"/>
+                            <w:szCs w:val="20"/>
+                            <w:lang w:val="en-US"/>
+                          </w:rPr>
+                          <w:t>Cedula/</w:t>
+                        </w:r>
+                        <w:proofErr w:type="spellStart"/>
+                        <w:r>
+                          <w:rPr>
+                            <w:rFonts w:ascii="Times New Roman" w:hAnsi="Times New Roman" w:cs="Times New Roman"/>
+                            <w:b/>
+                            <w:sz w:val="18"/>
+                            <w:szCs w:val="20"/>
+                            <w:lang w:val="en-US"/>
+                          </w:rPr>
+                          <w:t>Ruc</w:t>
+                        </w:r>
+                        <w:proofErr w:type="spellEnd"/>
+                      </w:p>
+                    </w:tc>
+                    <w:tc>
+                      <w:tcPr>
+                        <w:tcW w:w="3119" w:type="dxa"/>
+                      </w:tcPr>
+                      <w:p>
+                        <w:pPr>
+                          <w:jc w:val="center"/>
+                          <w:rPr>
+                            <w:rFonts w:ascii="Times New Roman" w:hAnsi="Times New Roman" w:cs="Times New Roman"/>
+                            <w:b/>
+                            <w:sz w:val="18"/>
+                            <w:szCs w:val="20"/>
+                            <w:lang w:val="es-MX"/>
+                          </w:rPr>
+                        </w:pPr>
+                        <w:r>
+                          <w:rPr>
+                            <w:rFonts w:ascii="Times New Roman" w:hAnsi="Times New Roman" w:cs="Times New Roman"/>
+                            <w:b/>
+                            <w:sz w:val="18"/>
+                            <w:szCs w:val="20"/>
+                            <w:lang w:val="es-MX"/>
+                          </w:rPr>
+                          <w:t xml:space="preserve">Nombre y/o </w:t>
+                        </w:r>
+                        <w:proofErr w:type="spellStart"/>
+                        <w:r>
+                          <w:rPr>
+                            <w:rFonts w:ascii="Times New Roman" w:hAnsi="Times New Roman" w:cs="Times New Roman"/>
+                            <w:b/>
+                            <w:sz w:val="18"/>
+                            <w:szCs w:val="20"/>
+                            <w:lang w:val="es-MX"/>
+                          </w:rPr>
+                          <w:t>Razon</w:t>
+                        </w:r>
+                        <w:proofErr w:type="spellEnd"/>
+                        <w:r>
+                          <w:rPr>
+                            <w:rFonts w:ascii="Times New Roman" w:hAnsi="Times New Roman" w:cs="Times New Roman"/>
+                            <w:b/>
+                            <w:sz w:val="18"/>
+                            <w:szCs w:val="20"/>
+                            <w:lang w:val="es-MX"/>
+                          </w:rPr>
+                          <w:t xml:space="preserve"> social</w:t>
+                        </w:r>
+                      </w:p>
+                    </w:tc>
+                    <w:tc>
+                      <w:tcPr>
+                        <w:tcW w:w="1777" w:type="dxa"/>
+                      </w:tcPr>
+                      <w:p>
+                        <w:pPr>
+                          <w:jc w:val="center"/>
+                          <w:rPr>
+                            <w:rFonts w:ascii="Times New Roman" w:hAnsi="Times New Roman" w:cs="Times New Roman"/>
+                            <w:b/>
+                            <w:sz w:val="18"/>
+                            <w:szCs w:val="20"/>
+                            <w:lang w:val="es-MX"/>
+                          </w:rPr>
+                        </w:pPr>
+                        <w:r>
+                          <w:rPr>
+                            <w:rFonts w:ascii="Times New Roman" w:hAnsi="Times New Roman" w:cs="Times New Roman"/>
+                            <w:b/>
+                            <w:sz w:val="18"/>
+                            <w:szCs w:val="20"/>
+                            <w:lang w:val="es-MX"/>
+                          </w:rPr>
+                          <w:t>Estado Civil</w:t>
+                        </w:r>
+                      </w:p>
+                    </w:tc>
+                  </w:tr>
+                  <w:tr>
+                    <w:tc>
+                      <w:tcPr>
+                        <w:tcW w:w="8755" w:type="dxa"/>
+                        <w:gridSpan w:val="4"/>
+                      </w:tcPr>
+                      <w:p>
+                        <w:pPr>
+                          <w:rPr>
+                            <w:rFonts w:ascii="Times New Roman" w:hAnsi="Times New Roman" w:cs="Times New Roman"/>
+                            <w:b/>
+                            <w:sz w:val="18"/>
+                            <w:szCs w:val="20"/>
+                            <w:lang w:val="en-US"/>
+                          </w:rPr>
+                        </w:pPr>
+                        <w:r>
+                          <w:rPr>
+                            <w:rFonts w:ascii="Times New Roman" w:hAnsi="Times New Roman" w:cs="Times New Roman"/>
+                            <w:sz w:val="24"/>
+                            <w:szCs w:val="24"/>
+                            <w:lang w:val="en-AU"/>
+                          </w:rPr>
+                          <w:t>{%</w:t>
+                        </w:r>
+                        <w:proofErr w:type="spellStart"/>
+                        <w:r>
+                          <w:rPr>
+                            <w:rFonts w:ascii="Times New Roman" w:hAnsi="Times New Roman" w:cs="Times New Roman"/>
+                            <w:sz w:val="24"/>
+                            <w:szCs w:val="24"/>
+                            <w:lang w:val="en-AU"/>
+                          </w:rPr>
+                          <w:t>tr</w:t>
+                        </w:r>
+                        <w:proofErr w:type="spellEnd"/>
+                        <w:r>
+                          <w:rPr>
+                            <w:rFonts w:ascii="Times New Roman" w:hAnsi="Times New Roman" w:cs="Times New Roman"/>
+                            <w:sz w:val="24"/>
+                            <w:szCs w:val="24"/>
+                            <w:lang w:val="en-AU"/>
+                          </w:rPr>
+                          <w:t xml:space="preserve"> for </w:t>
+                        </w:r>
+                        <w:r>
+                          <w:rPr>
+                            <w:rFonts w:ascii="Times New Roman" w:hAnsi="Times New Roman" w:cs="Times New Roman"/>
+                            <w:sz w:val="24"/>
+                            <w:szCs w:val="24"/>
+                            <w:lang w:val="en-AU"/>
+                          </w:rPr>
+                          <w:t>c</w:t>
+                        </w:r>
+                        <w:r>
+                          <w:rPr>
+                            <w:rFonts w:ascii="Times New Roman" w:hAnsi="Times New Roman" w:cs="Times New Roman"/>
+                            <w:sz w:val="24"/>
+                            <w:szCs w:val="24"/>
+                            <w:lang w:val="en-AU"/>
+                          </w:rPr>
+                          <w:t xml:space="preserve"> in </w:t>
+                        </w:r>
+                        <w:proofErr w:type="spellStart"/>
+                        <w:proofErr w:type="gramStart"/>
+                        <w:r>
+                          <w:rPr>
+                            <w:rFonts w:ascii="Times New Roman" w:hAnsi="Times New Roman" w:cs="Times New Roman"/>
+                            <w:sz w:val="24"/>
+                            <w:szCs w:val="24"/>
+                            <w:lang w:val="en-AU"/>
+                          </w:rPr>
+                          <w:t>b.</w:t>
+                        </w:r>
+                        <w:r>
+                          <w:rPr>
+                            <w:rFonts w:ascii="Times New Roman" w:hAnsi="Times New Roman" w:cs="Times New Roman"/>
+                            <w:sz w:val="24"/>
+                            <w:szCs w:val="24"/>
+                            <w:lang w:val="en-AU"/>
+                          </w:rPr>
+                          <w:t>partes</w:t>
+                        </w:r>
+                        <w:proofErr w:type="spellEnd"/>
+                        <w:proofErr w:type="gramEnd"/>
+                        <w:r>
+                          <w:rPr>
+                            <w:rFonts w:ascii="Times New Roman" w:hAnsi="Times New Roman" w:cs="Times New Roman"/>
+                            <w:sz w:val="24"/>
+                            <w:szCs w:val="24"/>
+                            <w:lang w:val="en-AU"/>
+                          </w:rPr>
+                          <w:t xml:space="preserve"> </w:t>
+                        </w:r>
+                        <w:r>
+                          <w:rPr>
+                            <w:rFonts w:ascii="Times New Roman" w:hAnsi="Times New Roman" w:cs="Times New Roman"/>
+                            <w:sz w:val="24"/>
+                            <w:szCs w:val="24"/>
+                            <w:lang w:val="en-AU"/>
+                          </w:rPr>
+                          <w:t>%}</w:t>
+                        </w:r>
+                      </w:p>
+                    </w:tc>
+                  </w:tr>
+                  <w:tr>
+                    <w:tc>
+                      <w:tcPr>
+                        <w:tcW w:w="2017" w:type="dxa"/>
+                      </w:tcPr>
+                      <w:p>
+                        <w:pPr>
+                          <w:rPr>
+                            <w:rFonts w:ascii="Times New Roman" w:hAnsi="Times New Roman" w:cs="Times New Roman"/>
+                            <w:sz w:val="18"/>
+                            <w:szCs w:val="20"/>
+                            <w:lang w:val="es-MX"/>
+                          </w:rPr>
+                        </w:pPr>
+                        <w:r>
+                          <w:rPr>
+                            <w:rFonts w:ascii="Times New Roman" w:hAnsi="Times New Roman" w:cs="Times New Roman"/>
+                            <w:sz w:val="18"/>
+                            <w:szCs w:val="20"/>
+                          </w:rPr>
+                          <w:t>{{</w:t>
+                        </w:r>
+                        <w:proofErr w:type="spellStart"/>
+                        <w:proofErr w:type="gramStart"/>
+                        <w:r>
+                          <w:rPr>
+                            <w:rFonts w:ascii="Times New Roman" w:hAnsi="Times New Roman" w:cs="Times New Roman"/>
+                            <w:sz w:val="18"/>
+                            <w:szCs w:val="20"/>
+                          </w:rPr>
+                          <w:t>c</w:t>
+                        </w:r>
+                        <w:r>
+                          <w:rPr>
+                            <w:rFonts w:ascii="Times New Roman" w:hAnsi="Times New Roman" w:cs="Times New Roman"/>
+                            <w:sz w:val="18"/>
+                            <w:szCs w:val="20"/>
+                          </w:rPr>
+                          <w:t>.tipointer</w:t>
+                        </w:r>
+                        <w:proofErr w:type="spellEnd"/>
+                        <w:proofErr w:type="gramEnd"/>
+                        <w:r>
+                          <w:rPr>
+                            <w:rFonts w:ascii="Times New Roman" w:hAnsi="Times New Roman" w:cs="Times New Roman"/>
+                            <w:sz w:val="18"/>
+                            <w:szCs w:val="20"/>
+                          </w:rPr>
+                          <w:t>}}</w:t>
+                        </w:r>
+                      </w:p>
+                    </w:tc>
+                    <w:tc>
+                      <w:tcPr>
+                        <w:tcW w:w="1842" w:type="dxa"/>
+                      </w:tcPr>
+                      <w:p>
+                        <w:pPr>
+                          <w:jc w:val="center"/>
+                          <w:rPr>
+                            <w:rFonts w:ascii="Times New Roman" w:hAnsi="Times New Roman" w:cs="Times New Roman"/>
+                            <w:sz w:val="18"/>
+                            <w:szCs w:val="20"/>
+                            <w:lang w:val="es-MX"/>
+                          </w:rPr>
+                        </w:pPr>
+                        <w:r>
+                          <w:rPr>
+                            <w:rFonts w:ascii="Times New Roman" w:hAnsi="Times New Roman" w:cs="Times New Roman"/>
+                            <w:sz w:val="18"/>
+                            <w:szCs w:val="20"/>
+                          </w:rPr>
+                          <w:t>{{</w:t>
+                        </w:r>
+                        <w:proofErr w:type="spellStart"/>
+                        <w:proofErr w:type="gramStart"/>
+                        <w:r>
+                          <w:rPr>
+                            <w:rFonts w:ascii="Times New Roman" w:hAnsi="Times New Roman" w:cs="Times New Roman"/>
+                            <w:sz w:val="18"/>
+                            <w:szCs w:val="20"/>
+                          </w:rPr>
+                          <w:t>c</w:t>
+                        </w:r>
+                        <w:r>
+                          <w:rPr>
+                            <w:rFonts w:ascii="Times New Roman" w:hAnsi="Times New Roman" w:cs="Times New Roman"/>
+                            <w:sz w:val="18"/>
+                            <w:szCs w:val="20"/>
+                          </w:rPr>
+                          <w:t>.</w:t>
+                        </w:r>
+                        <w:r>
+                          <w:rPr>
+                            <w:rFonts w:ascii="Times New Roman" w:hAnsi="Times New Roman" w:cs="Times New Roman"/>
+                            <w:sz w:val="18"/>
+                            <w:szCs w:val="20"/>
+                          </w:rPr>
+                          <w:t>numcel</w:t>
+                        </w:r>
+                        <w:proofErr w:type="spellEnd"/>
+                        <w:proofErr w:type="gramEnd"/>
+                        <w:r>
+                          <w:rPr>
+                            <w:rFonts w:ascii="Times New Roman" w:hAnsi="Times New Roman" w:cs="Times New Roman"/>
+                            <w:sz w:val="18"/>
+                            <w:szCs w:val="20"/>
+                          </w:rPr>
+                          <w:t>}}</w:t>
+                        </w:r>
+                      </w:p>
+                    </w:tc>
+                    <w:tc>
+                      <w:tcPr>
+                        <w:tcW w:w="3119" w:type="dxa"/>
+                      </w:tcPr>
+                      <w:p>
+                        <w:pPr>
+                          <w:ind w:left="708" w:hanging="708"/>
+                          <w:rPr>
+                            <w:rFonts w:ascii="Times New Roman" w:hAnsi="Times New Roman" w:cs="Times New Roman"/>
+                            <w:sz w:val="18"/>
+                            <w:szCs w:val="20"/>
+                            <w:lang w:val="es-MX"/>
+                          </w:rPr>
+                        </w:pPr>
+                        <w:r>
+                          <w:rPr>
+                            <w:rFonts w:ascii="Times New Roman" w:hAnsi="Times New Roman" w:cs="Times New Roman"/>
+                            <w:sz w:val="18"/>
+                            <w:szCs w:val="20"/>
+                          </w:rPr>
+                          <w:t>{{</w:t>
+                        </w:r>
+                        <w:proofErr w:type="spellStart"/>
+                        <w:proofErr w:type="gramStart"/>
+                        <w:r>
+                          <w:rPr>
+                            <w:rFonts w:ascii="Times New Roman" w:hAnsi="Times New Roman" w:cs="Times New Roman"/>
+                            <w:sz w:val="18"/>
+                            <w:szCs w:val="20"/>
+                          </w:rPr>
+                          <w:t>c</w:t>
+                        </w:r>
+                        <w:r>
+                          <w:rPr>
+                            <w:rFonts w:ascii="Times New Roman" w:hAnsi="Times New Roman" w:cs="Times New Roman"/>
+                            <w:sz w:val="18"/>
+                            <w:szCs w:val="20"/>
+                          </w:rPr>
+                          <w:t>.</w:t>
+                        </w:r>
+                        <w:r>
+                          <w:rPr>
+                            <w:rFonts w:ascii="Times New Roman" w:hAnsi="Times New Roman" w:cs="Times New Roman"/>
+                            <w:sz w:val="18"/>
+                            <w:szCs w:val="20"/>
+                          </w:rPr>
+                          <w:t>nombreparte</w:t>
+                        </w:r>
+                        <w:proofErr w:type="spellEnd"/>
+                        <w:proofErr w:type="gramEnd"/>
+                        <w:r>
+                          <w:rPr>
+                            <w:rFonts w:ascii="Times New Roman" w:hAnsi="Times New Roman" w:cs="Times New Roman"/>
+                            <w:sz w:val="18"/>
+                            <w:szCs w:val="20"/>
+                          </w:rPr>
+                          <w:t>}}</w:t>
+                        </w:r>
+                      </w:p>
+                    </w:tc>
+                    <w:tc>
+                      <w:tcPr>
+                        <w:tcW w:w="1777" w:type="dxa"/>
+                      </w:tcPr>
+                      <w:p>
+                        <w:pPr>
+                          <w:rPr>
+                            <w:rFonts w:ascii="Times New Roman" w:hAnsi="Times New Roman" w:cs="Times New Roman"/>
+                            <w:sz w:val="18"/>
+                            <w:szCs w:val="20"/>
+                            <w:lang w:val="es-MX"/>
+                          </w:rPr>
+                        </w:pPr>
+                        <w:r>
+                          <w:rPr>
+                            <w:rFonts w:ascii="Times New Roman" w:hAnsi="Times New Roman" w:cs="Times New Roman"/>
+                            <w:sz w:val="18"/>
+                            <w:szCs w:val="20"/>
+                          </w:rPr>
+                          <w:t>{{</w:t>
+                        </w:r>
+                        <w:proofErr w:type="spellStart"/>
+                        <w:proofErr w:type="gramStart"/>
+                        <w:r>
+                          <w:rPr>
+                            <w:rFonts w:ascii="Times New Roman" w:hAnsi="Times New Roman" w:cs="Times New Roman"/>
+                            <w:sz w:val="18"/>
+                            <w:szCs w:val="20"/>
+                          </w:rPr>
+                          <w:t>c</w:t>
+                        </w:r>
+                        <w:r>
+                          <w:rPr>
+                            <w:rFonts w:ascii="Times New Roman" w:hAnsi="Times New Roman" w:cs="Times New Roman"/>
+                            <w:sz w:val="18"/>
+                            <w:szCs w:val="20"/>
+                          </w:rPr>
+                          <w:t>.</w:t>
+                        </w:r>
+                        <w:r>
+                          <w:rPr>
+                            <w:rFonts w:ascii="Times New Roman" w:hAnsi="Times New Roman" w:cs="Times New Roman"/>
+                            <w:sz w:val="18"/>
+                            <w:szCs w:val="20"/>
+                          </w:rPr>
+                          <w:t>estadocivil</w:t>
+                        </w:r>
+                        <w:proofErr w:type="spellEnd"/>
+                        <w:proofErr w:type="gramEnd"/>
+                        <w:r>
+                          <w:rPr>
+                            <w:rFonts w:ascii="Times New Roman" w:hAnsi="Times New Roman" w:cs="Times New Roman"/>
+                            <w:sz w:val="18"/>
+                            <w:szCs w:val="20"/>
+                          </w:rPr>
+                          <w:t>}}</w:t>
+                        </w:r>
+                      </w:p>
+                    </w:tc>
+                  </w:tr>
+                  <w:tr>
+                    <w:tc>
+                      <w:tcPr>
+                        <w:tcW w:w="8755" w:type="dxa"/>
+                        <w:gridSpan w:val="4"/>
+                      </w:tcPr>
+                      <w:p>
+                        <w:pPr>
+                          <w:rPr>
+                            <w:rFonts w:ascii="Times New Roman" w:hAnsi="Times New Roman" w:cs="Times New Roman"/>
+                            <w:sz w:val="18"/>
+                            <w:szCs w:val="20"/>
+                          </w:rPr>
+                        </w:pPr>
+                        <w:r>
+                          <w:rPr>
+                            <w:rFonts w:ascii="Times New Roman" w:hAnsi="Times New Roman" w:cs="Times New Roman"/>
+                            <w:sz w:val="24"/>
+                            <w:szCs w:val="24"/>
+                            <w:lang w:val="es-EC"/>
+                          </w:rPr>
+                          <w:t>{%</w:t>
+                        </w:r>
+                        <w:proofErr w:type="spellStart"/>
+                        <w:r>
+                          <w:rPr>
+                            <w:rFonts w:ascii="Times New Roman" w:hAnsi="Times New Roman" w:cs="Times New Roman"/>
+                            <w:sz w:val="24"/>
+                            <w:szCs w:val="24"/>
+                            <w:lang w:val="es-EC"/>
+                          </w:rPr>
+                          <w:t>tr</w:t>
+                        </w:r>
+                        <w:proofErr w:type="spellEnd"/>
+                        <w:r>
+                          <w:rPr>
+                            <w:rFonts w:ascii="Times New Roman" w:hAnsi="Times New Roman" w:cs="Times New Roman"/>
+                            <w:sz w:val="24"/>
+                            <w:szCs w:val="24"/>
+                            <w:lang w:val="es-EC"/>
+                          </w:rPr>
+                          <w:t xml:space="preserve"> </w:t>
+                        </w:r>
+                        <w:proofErr w:type="spellStart"/>
+                        <w:r>
+                          <w:rPr>
+                            <w:rFonts w:ascii="Times New Roman" w:hAnsi="Times New Roman" w:cs="Times New Roman"/>
+                            <w:sz w:val="24"/>
+                            <w:szCs w:val="24"/>
+                            <w:lang w:val="es-EC"/>
+                          </w:rPr>
+                          <w:t>endfor</w:t>
+                        </w:r>
+                        <w:proofErr w:type="spellEnd"/>
+                        <w:r>
+                          <w:rPr>
+                            <w:rFonts w:ascii="Times New Roman" w:hAnsi="Times New Roman" w:cs="Times New Roman"/>
+                            <w:sz w:val="24"/>
+                            <w:szCs w:val="24"/>
+                            <w:lang w:val="es-EC"/>
+                          </w:rPr>
+                          <w:t xml:space="preserve"> %}</w:t>
+                        </w:r>
+                      </w:p>
+                    </w:tc>
+                  </w:tr>
+                </w:tbl>
+                <w:p>
+                  <w:pPr>
+                    <w:rPr>
+                      <w:rFonts w:ascii="Times New Roman" w:hAnsi="Times New Roman" w:cs="Times New Roman"/>
+                      <w:sz w:val="20"/>
+                      <w:szCs w:val="20"/>
+                      <w:lang w:val="es-MX"/>
+                    </w:rPr>
+                  </w:pPr>
+                </w:p>
+                <w:p>
+                  <w:pPr>
+                    <w:rPr>
+                      <w:rFonts w:ascii="Times New Roman" w:hAnsi="Times New Roman" w:cs="Times New Roman"/>
+                      <w:sz w:val="20"/>
+                      <w:szCs w:val="20"/>
+                      <w:lang w:val="es-MX"/>
+                    </w:rPr>
+                  </w:pPr>
+                </w:p>
+              </w:tc>
+            </w:tr>
+            <w:tr>
+              <w:tc>
+                <w:tcPr>
+                  <w:tcW w:w="8986" w:type="dxa"/>
+                  <w:gridSpan w:val="3"/>
+                </w:tcPr>
+                <w:p>
+                  <w:pPr>
+                    <w:rPr>
+                      <w:rFonts w:ascii="Times New Roman" w:hAnsi="Times New Roman" w:cs="Times New Roman"/>
+                      <w:sz w:val="20"/>
+                      <w:szCs w:val="20"/>
+                      <w:lang w:val="en-US"/>
+                    </w:rPr>
+                  </w:pPr>
+                </w:p>
+              </w:tc>
+            </w:tr>
+          </w:tbl>
+          <w:p>
+            <w:pPr>
+              <w:rPr>
+                <w:rFonts w:ascii="Times New Roman" w:hAnsi="Times New Roman" w:cs="Times New Roman"/>
+                <w:sz w:val="24"/>
+                <w:szCs w:val="24"/>
+                <w:lang w:val="en-AU"/>
+              </w:rPr>
+            </w:pPr>
+          </w:p>
+        </w:tc>
+      </w:tr>
+      <w:tr>
+        <w:tc>
+          <w:tcPr>
+            <w:tcW w:w="9212" w:type="dxa"/>
+          </w:tcPr>
+          <w:p>
+            <w:pPr>
+              <w:rPr>
+                <w:rFonts w:ascii="Times New Roman" w:hAnsi="Times New Roman" w:cs="Times New Roman"/>
+                <w:sz w:val="24"/>
+                <w:szCs w:val="24"/>
+                <w:lang w:val="en-AU"/>
+              </w:rPr>
+            </w:pPr>
+            <w:r>
+              <w:rPr>
+                <w:rFonts w:ascii="Times New Roman" w:hAnsi="Times New Roman" w:cs="Times New Roman"/>
+                <w:sz w:val="24"/>
+                <w:szCs w:val="24"/>
+                <w:lang w:val="es-EC"/>
+              </w:rPr>
+              <w:lastRenderedPageBreak/>
+              <w:t>{%</w:t>
+            </w:r>
+            <w:proofErr w:type="spellStart"/>
+            <w:r>
+              <w:rPr>
+                <w:rFonts w:ascii="Times New Roman" w:hAnsi="Times New Roman" w:cs="Times New Roman"/>
+                <w:sz w:val="24"/>
+                <w:szCs w:val="24"/>
+                <w:lang w:val="es-EC"/>
+              </w:rPr>
+              <w:t>tr</w:t>
+            </w:r>
+            <w:proofErr w:type="spellEnd"/>
+            <w:r>
+              <w:rPr>
+                <w:rFonts w:ascii="Times New Roman" w:hAnsi="Times New Roman" w:cs="Times New Roman"/>
+                <w:sz w:val="24"/>
+                <w:szCs w:val="24"/>
+                <w:lang w:val="es-EC"/>
+              </w:rPr>
+              <w:t xml:space="preserve"> </w:t>
+            </w:r>
+            <w:proofErr w:type="spellStart"/>
+            <w:r>
+              <w:rPr>
+                <w:rFonts w:ascii="Times New Roman" w:hAnsi="Times New Roman" w:cs="Times New Roman"/>
+                <w:sz w:val="24"/>
+                <w:szCs w:val="24"/>
+                <w:lang w:val="es-EC"/>
+              </w:rPr>
+              <w:t>endfor</w:t>
+            </w:r>
+            <w:proofErr w:type="spellEnd"/>
+            <w:r>
+              <w:rPr>
+                <w:rFonts w:ascii="Times New Roman" w:hAnsi="Times New Roman" w:cs="Times New Roman"/>
+                <w:sz w:val="24"/>
+                <w:szCs w:val="24"/>
+                <w:lang w:val="es-EC"/>
+              </w:rPr>
+              <w:t xml:space="preserve"> %}</w:t>
+            </w:r>
+          </w:p>
+        </w:tc>
+      </w:tr>
+    </w:tbl>
+    <w:p>
+      <w:pPr>
+        <w:rPr>
+          <w:rFonts w:ascii="Times New Roman" w:hAnsi="Times New Roman" w:cs="Times New Roman"/>
+          <w:sz w:val="24"/>
+          <w:szCs w:val="24"/>
+          <w:lang w:val="es-EC"/>
+        </w:rPr>
+      </w:pPr>
+    </w:p>
+    <w:p>
+      <w:pPr>
+        <w:pStyle w:val="Sinespaciado"/>
+        <w:shd w:val="clear" w:color="auto" w:fill="808080" w:themeFill="background1" w:themeFillShade="80"/>
+        <w:rPr>
+          <w:rFonts w:ascii="Times New Roman" w:hAnsi="Times New Roman" w:cs="Times New Roman"/>
+          <w:color w:val="FFFFFF" w:themeColor="background1"/>
+          <w:sz w:val="24"/>
+          <w:szCs w:val="24"/>
         </w:rPr>
       </w:pPr>
       <w:proofErr w:type="gramStart"/>
       <w:r>
         <w:rPr>
+          <w:rFonts w:ascii="Times New Roman" w:hAnsi="Times New Roman" w:cs="Times New Roman"/>
           <w:color w:val="FFFFFF" w:themeColor="background1"/>
+          <w:sz w:val="24"/>
+          <w:szCs w:val="24"/>
         </w:rPr>
         <w:t>TOTAL</w:t>
       </w:r>
       <w:proofErr w:type="gramEnd"/>
       <w:r>
         <w:rPr>
+          <w:rFonts w:ascii="Times New Roman" w:hAnsi="Times New Roman" w:cs="Times New Roman"/>
           <w:color w:val="FFFFFF" w:themeColor="background1"/>
+          <w:sz w:val="24"/>
+          <w:szCs w:val="24"/>
         </w:rPr>
         <w:t xml:space="preserve"> DE MOVIMIENTOS CERTIFICADOS</w:t>
       </w:r>
@@ -1290,9 +3238,10 @@
       <w:pPr>
         <w:jc w:val="both"/>
         <w:rPr>
+          <w:rFonts w:ascii="Times New Roman" w:hAnsi="Times New Roman" w:cs="Times New Roman"/>
           <w:b/>
-          <w:sz w:val="16"/>
-          <w:szCs w:val="48"/>
+          <w:sz w:val="24"/>
+          <w:szCs w:val="24"/>
           <w:lang w:val="es-EC"/>
         </w:rPr>
       </w:pPr>
@@ -1320,13 +3269,17 @@
           <w:p>
             <w:pPr>
               <w:rPr>
-                <w:sz w:val="20"/>
+                <w:rFonts w:ascii="Times New Roman" w:hAnsi="Times New Roman" w:cs="Times New Roman"/>
+                <w:sz w:val="24"/>
+                <w:szCs w:val="24"/>
                 <w:lang w:val="es-EC"/>
               </w:rPr>
             </w:pPr>
             <w:r>
               <w:rPr>
-                <w:sz w:val="20"/>
+                <w:rFonts w:ascii="Times New Roman" w:hAnsi="Times New Roman" w:cs="Times New Roman"/>
+                <w:sz w:val="24"/>
+                <w:szCs w:val="24"/>
                 <w:lang w:val="es-EC"/>
               </w:rPr>
               <w:t>Libro</w:t>
@@ -1341,7 +3294,9 @@
             <w:pPr>
               <w:cnfStyle w:val="100000000000" w:firstRow="1" w:lastRow="0" w:firstColumn="0" w:lastColumn="0" w:oddVBand="0" w:evenVBand="0" w:oddHBand="0" w:evenHBand="0" w:firstRowFirstColumn="0" w:firstRowLastColumn="0" w:lastRowFirstColumn="0" w:lastRowLastColumn="0"/>
               <w:rPr>
-                <w:sz w:val="20"/>
+                <w:rFonts w:ascii="Times New Roman" w:hAnsi="Times New Roman" w:cs="Times New Roman"/>
+                <w:sz w:val="24"/>
+                <w:szCs w:val="24"/>
                 <w:lang w:val="es-EC"/>
               </w:rPr>
             </w:pPr>
@@ -1355,13 +3310,17 @@
             <w:pPr>
               <w:cnfStyle w:val="100000000000" w:firstRow="1" w:lastRow="0" w:firstColumn="0" w:lastColumn="0" w:oddVBand="0" w:evenVBand="0" w:oddHBand="0" w:evenHBand="0" w:firstRowFirstColumn="0" w:firstRowLastColumn="0" w:lastRowFirstColumn="0" w:lastRowLastColumn="0"/>
               <w:rPr>
-                <w:sz w:val="20"/>
+                <w:rFonts w:ascii="Times New Roman" w:hAnsi="Times New Roman" w:cs="Times New Roman"/>
+                <w:sz w:val="24"/>
+                <w:szCs w:val="24"/>
                 <w:lang w:val="es-EC"/>
               </w:rPr>
             </w:pPr>
             <w:r>
               <w:rPr>
-                <w:sz w:val="20"/>
+                <w:rFonts w:ascii="Times New Roman" w:hAnsi="Times New Roman" w:cs="Times New Roman"/>
+                <w:sz w:val="24"/>
+                <w:szCs w:val="24"/>
                 <w:lang w:val="es-EC"/>
               </w:rPr>
               <w:t>Número de inscripción</w:t>
@@ -1382,13 +3341,17 @@
           <w:p>
             <w:pPr>
               <w:rPr>
-                <w:sz w:val="20"/>
+                <w:rFonts w:ascii="Times New Roman" w:hAnsi="Times New Roman" w:cs="Times New Roman"/>
+                <w:sz w:val="24"/>
+                <w:szCs w:val="24"/>
                 <w:lang w:val="es-EC"/>
               </w:rPr>
             </w:pPr>
             <w:r>
               <w:rPr>
-                <w:sz w:val="20"/>
+                <w:rFonts w:ascii="Times New Roman" w:hAnsi="Times New Roman" w:cs="Times New Roman"/>
+                <w:sz w:val="24"/>
+                <w:szCs w:val="24"/>
                 <w:lang w:val="es-EC"/>
               </w:rPr>
               <w:t>{%</w:t>
@@ -1396,7 +3359,9 @@
             <w:proofErr w:type="spellStart"/>
             <w:r>
               <w:rPr>
-                <w:sz w:val="20"/>
+                <w:rFonts w:ascii="Times New Roman" w:hAnsi="Times New Roman" w:cs="Times New Roman"/>
+                <w:sz w:val="24"/>
+                <w:szCs w:val="24"/>
                 <w:lang w:val="es-EC"/>
               </w:rPr>
               <w:t>tr</w:t>
@@ -1404,10 +3369,32 @@
             <w:proofErr w:type="spellEnd"/>
             <w:r>
               <w:rPr>
-                <w:sz w:val="20"/>
+                <w:rFonts w:ascii="Times New Roman" w:hAnsi="Times New Roman" w:cs="Times New Roman"/>
+                <w:sz w:val="24"/>
+                <w:szCs w:val="24"/>
                 <w:lang w:val="es-EC"/>
               </w:rPr>
-              <w:t xml:space="preserve"> for a in movimientos %}</w:t>
+              <w:t xml:space="preserve"> </w:t>
+            </w:r>
+            <w:proofErr w:type="spellStart"/>
+            <w:r>
+              <w:rPr>
+                <w:rFonts w:ascii="Times New Roman" w:hAnsi="Times New Roman" w:cs="Times New Roman"/>
+                <w:sz w:val="24"/>
+                <w:szCs w:val="24"/>
+                <w:lang w:val="es-EC"/>
+              </w:rPr>
+              <w:t>for</w:t>
+            </w:r>
+            <w:proofErr w:type="spellEnd"/>
+            <w:r>
+              <w:rPr>
+                <w:rFonts w:ascii="Times New Roman" w:hAnsi="Times New Roman" w:cs="Times New Roman"/>
+                <w:sz w:val="24"/>
+                <w:szCs w:val="24"/>
+                <w:lang w:val="es-EC"/>
+              </w:rPr>
+              <w:t xml:space="preserve"> a in movimientos %}</w:t>
             </w:r>
           </w:p>
         </w:tc>
@@ -1420,48 +3407,22 @@
           </w:tcPr>
           <w:p>
             <w:pPr>
-              <w:rPr>
-                <w:sz w:val="20"/>
-                <w:lang w:val="es-EC"/>
-              </w:rPr>
+              <w:pStyle w:val="Estilosolvencia"/>
             </w:pPr>
             <w:proofErr w:type="gramStart"/>
             <w:r>
-              <w:rPr>
-                <w:sz w:val="20"/>
-                <w:lang w:val="es-EC"/>
-              </w:rPr>
               <w:t xml:space="preserve">{{ </w:t>
             </w:r>
             <w:proofErr w:type="spellStart"/>
             <w:r>
-              <w:rPr>
-                <w:sz w:val="20"/>
-                <w:lang w:val="es-EC"/>
-              </w:rPr>
               <w:t>a</w:t>
             </w:r>
             <w:proofErr w:type="gramEnd"/>
             <w:r>
-              <w:rPr>
-                <w:sz w:val="20"/>
-                <w:lang w:val="es-EC"/>
-              </w:rPr>
-              <w:t>.</w:t>
-            </w:r>
-            <w:r>
-              <w:rPr>
-                <w:sz w:val="20"/>
-                <w:lang w:val="es-EC"/>
-              </w:rPr>
-              <w:t>libro</w:t>
+              <w:t>.libro</w:t>
             </w:r>
             <w:proofErr w:type="spellEnd"/>
             <w:r>
-              <w:rPr>
-                <w:sz w:val="20"/>
-                <w:lang w:val="es-EC"/>
-              </w:rPr>
               <w:t xml:space="preserve"> }}</w:t>
             </w:r>
           </w:p>
@@ -1474,7 +3435,9 @@
             <w:pPr>
               <w:cnfStyle w:val="000000000000" w:firstRow="0" w:lastRow="0" w:firstColumn="0" w:lastColumn="0" w:oddVBand="0" w:evenVBand="0" w:oddHBand="0" w:evenHBand="0" w:firstRowFirstColumn="0" w:firstRowLastColumn="0" w:lastRowFirstColumn="0" w:lastRowLastColumn="0"/>
               <w:rPr>
-                <w:sz w:val="20"/>
+                <w:rFonts w:ascii="Times New Roman" w:hAnsi="Times New Roman" w:cs="Times New Roman"/>
+                <w:sz w:val="24"/>
+                <w:szCs w:val="24"/>
                 <w:lang w:val="es-EC"/>
               </w:rPr>
             </w:pPr>
@@ -1486,52 +3449,24 @@
           </w:tcPr>
           <w:p>
             <w:pPr>
+              <w:pStyle w:val="Estilosolvencia"/>
               <w:cnfStyle w:val="000000000000" w:firstRow="0" w:lastRow="0" w:firstColumn="0" w:lastColumn="0" w:oddVBand="0" w:evenVBand="0" w:oddHBand="0" w:evenHBand="0" w:firstRowFirstColumn="0" w:firstRowLastColumn="0" w:lastRowFirstColumn="0" w:lastRowLastColumn="0"/>
-              <w:rPr>
-                <w:sz w:val="20"/>
-                <w:lang w:val="es-EC"/>
-              </w:rPr>
             </w:pPr>
             <w:r>
-              <w:rPr>
-                <w:sz w:val="20"/>
-                <w:lang w:val="es-EC"/>
-              </w:rPr>
-              <w:t xml:space="preserve">{{r </w:t>
+              <w:t>{{a.</w:t>
+            </w:r>
+            <w:r>
+              <w:t xml:space="preserve"> </w:t>
             </w:r>
             <w:proofErr w:type="spellStart"/>
             <w:r>
-              <w:rPr>
-                <w:sz w:val="20"/>
-                <w:lang w:val="es-EC"/>
-              </w:rPr>
-              <w:t>a.</w:t>
-            </w:r>
+              <w:t>sumainscrp</w:t>
+            </w:r>
+            <w:proofErr w:type="spellEnd"/>
             <w:r>
               <w:t xml:space="preserve"> </w:t>
             </w:r>
             <w:r>
-              <w:rPr>
-                <w:sz w:val="20"/>
-                <w:lang w:val="es-EC"/>
-              </w:rPr>
-              <w:t>sumainscrp</w:t>
-            </w:r>
-            <w:proofErr w:type="spellEnd"/>
-            <w:r>
-              <w:rPr>
-                <w:sz w:val="20"/>
-                <w:lang w:val="es-EC"/>
-              </w:rPr>
-              <w:t xml:space="preserve"> </w:t>
-            </w:r>
-            <w:bookmarkStart w:id="0" w:name="_GoBack"/>
-            <w:bookmarkEnd w:id="0"/>
-            <w:r>
-              <w:rPr>
-                <w:sz w:val="20"/>
-                <w:lang w:val="es-EC"/>
-              </w:rPr>
               <w:t>}}</w:t>
             </w:r>
           </w:p>
@@ -1550,13 +3485,17 @@
           <w:p>
             <w:pPr>
               <w:rPr>
-                <w:sz w:val="20"/>
+                <w:rFonts w:ascii="Times New Roman" w:hAnsi="Times New Roman" w:cs="Times New Roman"/>
+                <w:sz w:val="24"/>
+                <w:szCs w:val="24"/>
                 <w:lang w:val="es-EC"/>
               </w:rPr>
             </w:pPr>
             <w:r>
               <w:rPr>
-                <w:sz w:val="20"/>
+                <w:rFonts w:ascii="Times New Roman" w:hAnsi="Times New Roman" w:cs="Times New Roman"/>
+                <w:sz w:val="24"/>
+                <w:szCs w:val="24"/>
                 <w:lang w:val="es-EC"/>
               </w:rPr>
               <w:t>{%</w:t>
@@ -1564,7 +3503,9 @@
             <w:proofErr w:type="spellStart"/>
             <w:r>
               <w:rPr>
-                <w:sz w:val="20"/>
+                <w:rFonts w:ascii="Times New Roman" w:hAnsi="Times New Roman" w:cs="Times New Roman"/>
+                <w:sz w:val="24"/>
+                <w:szCs w:val="24"/>
                 <w:lang w:val="es-EC"/>
               </w:rPr>
               <w:t>tr</w:t>
@@ -1572,7 +3513,9 @@
             <w:proofErr w:type="spellEnd"/>
             <w:r>
               <w:rPr>
-                <w:sz w:val="20"/>
+                <w:rFonts w:ascii="Times New Roman" w:hAnsi="Times New Roman" w:cs="Times New Roman"/>
+                <w:sz w:val="24"/>
+                <w:szCs w:val="24"/>
                 <w:lang w:val="es-EC"/>
               </w:rPr>
               <w:t xml:space="preserve"> </w:t>
@@ -1580,7 +3523,9 @@
             <w:proofErr w:type="spellStart"/>
             <w:r>
               <w:rPr>
-                <w:sz w:val="20"/>
+                <w:rFonts w:ascii="Times New Roman" w:hAnsi="Times New Roman" w:cs="Times New Roman"/>
+                <w:sz w:val="24"/>
+                <w:szCs w:val="24"/>
                 <w:lang w:val="es-EC"/>
               </w:rPr>
               <w:t>endfor</w:t>
@@ -1588,7 +3533,9 @@
             <w:proofErr w:type="spellEnd"/>
             <w:r>
               <w:rPr>
-                <w:sz w:val="20"/>
+                <w:rFonts w:ascii="Times New Roman" w:hAnsi="Times New Roman" w:cs="Times New Roman"/>
+                <w:sz w:val="24"/>
+                <w:szCs w:val="24"/>
                 <w:lang w:val="es-EC"/>
               </w:rPr>
               <w:t xml:space="preserve"> %}</w:t>
@@ -1601,7 +3548,9 @@
       <w:pPr>
         <w:pStyle w:val="Sinespaciado"/>
         <w:rPr>
-          <w:sz w:val="20"/>
+          <w:rFonts w:ascii="Times New Roman" w:hAnsi="Times New Roman" w:cs="Times New Roman"/>
+          <w:sz w:val="24"/>
+          <w:szCs w:val="24"/>
         </w:rPr>
       </w:pPr>
     </w:p>
@@ -1609,12 +3558,16 @@
       <w:pPr>
         <w:pStyle w:val="Sinespaciado"/>
         <w:rPr>
-          <w:sz w:val="20"/>
+          <w:rFonts w:ascii="Times New Roman" w:hAnsi="Times New Roman" w:cs="Times New Roman"/>
+          <w:sz w:val="24"/>
+          <w:szCs w:val="24"/>
         </w:rPr>
       </w:pPr>
       <w:r>
         <w:rPr>
-          <w:sz w:val="20"/>
+          <w:rFonts w:ascii="Times New Roman" w:hAnsi="Times New Roman" w:cs="Times New Roman"/>
+          <w:sz w:val="24"/>
+          <w:szCs w:val="24"/>
         </w:rPr>
         <w:t>Los movimientos Registrales que constan en esta Ficha son los únicos que se refieren al predio que se certifica.</w:t>
       </w:r>
@@ -1623,39 +3576,41 @@
       <w:pPr>
         <w:pStyle w:val="Sinespaciado"/>
         <w:rPr>
-          <w:sz w:val="20"/>
+          <w:rFonts w:ascii="Times New Roman" w:hAnsi="Times New Roman" w:cs="Times New Roman"/>
+          <w:sz w:val="24"/>
+          <w:szCs w:val="24"/>
         </w:rPr>
       </w:pPr>
       <w:r>
         <w:rPr>
-          <w:sz w:val="20"/>
+          <w:rFonts w:ascii="Times New Roman" w:hAnsi="Times New Roman" w:cs="Times New Roman"/>
+          <w:sz w:val="24"/>
+          <w:szCs w:val="24"/>
         </w:rPr>
         <w:t>Cualquier enmendadura, alteración o modificación al texto de este certificado lo invalida</w:t>
       </w:r>
     </w:p>
     <w:p>
       <w:pPr>
-        <w:pStyle w:val="Sinespaciado"/>
-        <w:rPr>
-          <w:sz w:val="20"/>
-        </w:rPr>
+        <w:pStyle w:val="Estilosolvencia"/>
       </w:pPr>
       <w:r>
         <w:rPr>
-          <w:sz w:val="20"/>
-        </w:rPr>
-        <w:t xml:space="preserve">Emitido a las:  </w:t>
+          <w:b/>
+        </w:rPr>
+        <w:t>Emitido a las:</w:t>
+      </w:r>
+      <w:r>
+        <w:t xml:space="preserve">  </w:t>
       </w:r>
       <w:sdt>
         <w:sdtPr>
-          <w:rPr>
-            <w:sz w:val="20"/>
-          </w:rPr>
           <w:id w:val="1591731490"/>
           <w:placeholder>
             <w:docPart w:val="965867E183DA48509BC3326A1A8F32B7"/>
           </w:placeholder>
         </w:sdtPr>
+        <w:sdtEndPr/>
         <w:sdtContent>
           <w:sdt>
             <w:sdtPr>
@@ -1664,9 +3619,10 @@
                 <w:docPart w:val="6E907E25A56E4FB59F6941D88F60D521"/>
               </w:placeholder>
             </w:sdtPr>
+            <w:sdtEndPr/>
             <w:sdtContent>
               <w:r>
-                <w:t xml:space="preserve">{{r </w:t>
+                <w:t>{{</w:t>
               </w:r>
               <w:proofErr w:type="spellStart"/>
               <w:r>
@@ -1683,27 +3639,25 @@
     </w:p>
     <w:p>
       <w:pPr>
-        <w:pStyle w:val="Sinespaciado"/>
-        <w:rPr>
-          <w:sz w:val="20"/>
-        </w:rPr>
+        <w:pStyle w:val="Estilosolvencia"/>
       </w:pPr>
       <w:r>
         <w:rPr>
-          <w:sz w:val="20"/>
-        </w:rPr>
-        <w:t xml:space="preserve">A petición de: </w:t>
+          <w:b/>
+        </w:rPr>
+        <w:t>A petición de:</w:t>
+      </w:r>
+      <w:r>
+        <w:t xml:space="preserve"> </w:t>
       </w:r>
       <w:sdt>
         <w:sdtPr>
-          <w:rPr>
-            <w:sz w:val="20"/>
-          </w:rPr>
           <w:id w:val="-1019313202"/>
           <w:placeholder>
             <w:docPart w:val="965867E183DA48509BC3326A1A8F32B7"/>
           </w:placeholder>
         </w:sdtPr>
+        <w:sdtEndPr/>
         <w:sdtContent>
           <w:sdt>
             <w:sdtPr>
@@ -1712,9 +3666,10 @@
                 <w:docPart w:val="8D14393655224C9381E296E72E161DFC"/>
               </w:placeholder>
             </w:sdtPr>
+            <w:sdtEndPr/>
             <w:sdtContent>
               <w:r>
-                <w:t xml:space="preserve">{{r </w:t>
+                <w:t>{{</w:t>
               </w:r>
               <w:proofErr w:type="spellStart"/>
               <w:r>
@@ -1731,27 +3686,22 @@
     </w:p>
     <w:p>
       <w:pPr>
-        <w:pStyle w:val="Sinespaciado"/>
-        <w:rPr>
-          <w:sz w:val="20"/>
-        </w:rPr>
+        <w:pStyle w:val="Estilosolvencia"/>
       </w:pPr>
       <w:r>
         <w:rPr>
-          <w:sz w:val="20"/>
+          <w:b/>
         </w:rPr>
         <w:t>Elaborado por:</w:t>
       </w:r>
       <w:sdt>
         <w:sdtPr>
-          <w:rPr>
-            <w:sz w:val="20"/>
-          </w:rPr>
           <w:id w:val="-885260593"/>
           <w:placeholder>
             <w:docPart w:val="965867E183DA48509BC3326A1A8F32B7"/>
           </w:placeholder>
         </w:sdtPr>
+        <w:sdtEndPr/>
         <w:sdtContent>
           <w:sdt>
             <w:sdtPr>
@@ -1760,9 +3710,10 @@
                 <w:docPart w:val="AE5C4A6359194BD4839F2CF2AFB7C68F"/>
               </w:placeholder>
             </w:sdtPr>
+            <w:sdtEndPr/>
             <w:sdtContent>
               <w:r>
-                <w:t xml:space="preserve">{{r </w:t>
+                <w:t>{{</w:t>
               </w:r>
               <w:proofErr w:type="spellStart"/>
               <w:r>
@@ -1781,7 +3732,9 @@
       <w:pPr>
         <w:pStyle w:val="Sinespaciado"/>
         <w:rPr>
-          <w:sz w:val="20"/>
+          <w:rFonts w:ascii="Times New Roman" w:hAnsi="Times New Roman" w:cs="Times New Roman"/>
+          <w:sz w:val="24"/>
+          <w:szCs w:val="24"/>
         </w:rPr>
       </w:pPr>
     </w:p>
@@ -1790,12 +3743,16 @@
         <w:pStyle w:val="Sinespaciado"/>
         <w:jc w:val="center"/>
         <w:rPr>
-          <w:sz w:val="20"/>
+          <w:rFonts w:ascii="Times New Roman" w:hAnsi="Times New Roman" w:cs="Times New Roman"/>
+          <w:sz w:val="24"/>
+          <w:szCs w:val="24"/>
         </w:rPr>
       </w:pPr>
       <w:r>
         <w:rPr>
-          <w:sz w:val="20"/>
+          <w:rFonts w:ascii="Times New Roman" w:hAnsi="Times New Roman" w:cs="Times New Roman"/>
+          <w:sz w:val="24"/>
+          <w:szCs w:val="24"/>
         </w:rPr>
         <w:t>________________________________</w:t>
       </w:r>
@@ -1805,12 +3762,84 @@
         <w:pStyle w:val="Sinespaciado"/>
         <w:jc w:val="center"/>
         <w:rPr>
-          <w:sz w:val="20"/>
+          <w:rFonts w:ascii="Times New Roman" w:hAnsi="Times New Roman" w:cs="Times New Roman"/>
+          <w:sz w:val="24"/>
+          <w:szCs w:val="24"/>
+        </w:rPr>
+      </w:pPr>
+      <w:sdt>
+        <w:sdtPr>
+          <w:id w:val="18128719"/>
+          <w:placeholder>
+            <w:docPart w:val="FB6C642856F24009ABA37A2D9F0A59E0"/>
+          </w:placeholder>
+        </w:sdtPr>
+        <w:sdtContent>
+          <w:sdt>
+            <w:sdtPr>
+              <w:rPr>
+                <w:rFonts w:ascii="Times New Roman" w:hAnsi="Times New Roman" w:cs="Times New Roman"/>
+                <w:b/>
+                <w:sz w:val="24"/>
+                <w:szCs w:val="24"/>
+              </w:rPr>
+              <w:id w:val="-153454416"/>
+              <w:placeholder>
+                <w:docPart w:val="92DE78218BD54FD5A832006B099E5739"/>
+              </w:placeholder>
+            </w:sdtPr>
+            <w:sdtContent>
+              <w:r>
+                <w:rPr>
+                  <w:rFonts w:ascii="Times New Roman" w:hAnsi="Times New Roman" w:cs="Times New Roman"/>
+                  <w:b/>
+                  <w:sz w:val="24"/>
+                  <w:szCs w:val="24"/>
+                </w:rPr>
+                <w:t>{{</w:t>
+              </w:r>
+              <w:proofErr w:type="spellStart"/>
+              <w:r>
+                <w:rPr>
+                  <w:rFonts w:ascii="Times New Roman" w:hAnsi="Times New Roman" w:cs="Times New Roman"/>
+                  <w:b/>
+                  <w:sz w:val="24"/>
+                  <w:szCs w:val="24"/>
+                </w:rPr>
+                <w:t>nomregistrador</w:t>
+              </w:r>
+              <w:proofErr w:type="spellEnd"/>
+              <w:r>
+                <w:rPr>
+                  <w:rFonts w:ascii="Times New Roman" w:hAnsi="Times New Roman" w:cs="Times New Roman"/>
+                  <w:b/>
+                  <w:sz w:val="24"/>
+                  <w:szCs w:val="24"/>
+                </w:rPr>
+                <w:t>}}</w:t>
+              </w:r>
+            </w:sdtContent>
+          </w:sdt>
+        </w:sdtContent>
+      </w:sdt>
+    </w:p>
+    <w:p>
+      <w:pPr>
+        <w:pStyle w:val="Sinespaciado"/>
+        <w:jc w:val="center"/>
+        <w:rPr>
+          <w:rFonts w:ascii="Times New Roman" w:hAnsi="Times New Roman" w:cs="Times New Roman"/>
+          <w:b/>
+          <w:sz w:val="24"/>
+          <w:szCs w:val="24"/>
         </w:rPr>
       </w:pPr>
       <w:r>
         <w:rPr>
-          <w:sz w:val="20"/>
+          <w:rFonts w:ascii="Times New Roman" w:hAnsi="Times New Roman" w:cs="Times New Roman"/>
+          <w:b/>
+          <w:sz w:val="24"/>
+          <w:szCs w:val="24"/>
         </w:rPr>
         <w:t>Firma del registrador</w:t>
       </w:r>
@@ -2367,6 +4396,7 @@
   </w:style>
   <w:style w:type="paragraph" w:styleId="Sinespaciado">
     <w:name w:val="No Spacing"/>
+    <w:link w:val="SinespaciadoCar"/>
     <w:uiPriority w:val="1"/>
     <w:qFormat/>
     <w:rsid w:val="00566B64"/>
@@ -2456,6 +4486,61 @@
         </w:tcBorders>
       </w:tcPr>
     </w:tblStylePr>
+  </w:style>
+  <w:style w:type="paragraph" w:customStyle="1" w:styleId="Estilosolvencia">
+    <w:name w:val="Estilosolvencia"/>
+    <w:basedOn w:val="Sinespaciado"/>
+    <w:link w:val="EstilosolvenciaCar"/>
+    <w:qFormat/>
+    <w:rsid w:val="007644E8"/>
+    <w:rPr>
+      <w:rFonts w:ascii="Times New Roman" w:hAnsi="Times New Roman" w:cs="Times New Roman"/>
+      <w:color w:val="000000" w:themeColor="text1"/>
+      <w:sz w:val="24"/>
+      <w:szCs w:val="24"/>
+    </w:rPr>
+  </w:style>
+  <w:style w:type="character" w:customStyle="1" w:styleId="SinespaciadoCar">
+    <w:name w:val="Sin espaciado Car"/>
+    <w:basedOn w:val="Fuentedeprrafopredeter"/>
+    <w:link w:val="Sinespaciado"/>
+    <w:uiPriority w:val="1"/>
+    <w:rsid w:val="007644E8"/>
+    <w:rPr>
+      <w:lang w:val="es-EC"/>
+    </w:rPr>
+  </w:style>
+  <w:style w:type="character" w:customStyle="1" w:styleId="EstilosolvenciaCar">
+    <w:name w:val="Estilosolvencia Car"/>
+    <w:basedOn w:val="SinespaciadoCar"/>
+    <w:link w:val="Estilosolvencia"/>
+    <w:rsid w:val="007644E8"/>
+    <w:rPr>
+      <w:rFonts w:ascii="Times New Roman" w:hAnsi="Times New Roman" w:cs="Times New Roman"/>
+      <w:color w:val="000000" w:themeColor="text1"/>
+      <w:sz w:val="24"/>
+      <w:szCs w:val="24"/>
+      <w:lang w:val="es-EC"/>
+    </w:rPr>
+  </w:style>
+  <w:style w:type="table" w:styleId="Tablaconcuadrcula">
+    <w:name w:val="Table Grid"/>
+    <w:basedOn w:val="Tablanormal"/>
+    <w:uiPriority w:val="59"/>
+    <w:rsid w:val="0046771A"/>
+    <w:pPr>
+      <w:spacing w:after="0" w:line="240" w:lineRule="auto"/>
+    </w:pPr>
+    <w:tblPr>
+      <w:tblBorders>
+        <w:top w:val="single" w:sz="4" w:space="0" w:color="auto"/>
+        <w:left w:val="single" w:sz="4" w:space="0" w:color="auto"/>
+        <w:bottom w:val="single" w:sz="4" w:space="0" w:color="auto"/>
+        <w:right w:val="single" w:sz="4" w:space="0" w:color="auto"/>
+        <w:insideH w:val="single" w:sz="4" w:space="0" w:color="auto"/>
+        <w:insideV w:val="single" w:sz="4" w:space="0" w:color="auto"/>
+      </w:tblBorders>
+    </w:tblPr>
   </w:style>
 </w:styles>
 </file>
@@ -2811,6 +4896,180 @@
         </w:p>
       </w:docPartBody>
     </w:docPart>
+    <w:docPart>
+      <w:docPartPr>
+        <w:name w:val="9C03CC526F1C47BDB6478C1218A3FC70"/>
+        <w:category>
+          <w:name w:val="General"/>
+          <w:gallery w:val="placeholder"/>
+        </w:category>
+        <w:types>
+          <w:type w:val="bbPlcHdr"/>
+        </w:types>
+        <w:behaviors>
+          <w:behavior w:val="content"/>
+        </w:behaviors>
+        <w:guid w:val="{1332E022-5FD7-4C61-8C8F-81586955EBFF}"/>
+      </w:docPartPr>
+      <w:docPartBody>
+        <w:p>
+          <w:pPr>
+            <w:pStyle w:val="9C03CC526F1C47BDB6478C1218A3FC70"/>
+          </w:pPr>
+          <w:r>
+            <w:rPr>
+              <w:rStyle w:val="Textodelmarcadordeposicin"/>
+            </w:rPr>
+            <w:t>Haga clic o pulse aquí para escribir texto.</w:t>
+          </w:r>
+        </w:p>
+      </w:docPartBody>
+    </w:docPart>
+    <w:docPart>
+      <w:docPartPr>
+        <w:name w:val="93DF7A7CC0ED4344B38B9CCD9AF8CC7F"/>
+        <w:category>
+          <w:name w:val="General"/>
+          <w:gallery w:val="placeholder"/>
+        </w:category>
+        <w:types>
+          <w:type w:val="bbPlcHdr"/>
+        </w:types>
+        <w:behaviors>
+          <w:behavior w:val="content"/>
+        </w:behaviors>
+        <w:guid w:val="{7ECF04CD-0C56-4730-9BE9-4FD852BCA60F}"/>
+      </w:docPartPr>
+      <w:docPartBody>
+        <w:p>
+          <w:pPr>
+            <w:pStyle w:val="93DF7A7CC0ED4344B38B9CCD9AF8CC7F"/>
+          </w:pPr>
+          <w:r>
+            <w:rPr>
+              <w:rStyle w:val="Textodelmarcadordeposicin"/>
+            </w:rPr>
+            <w:t>Haga clic o pulse aquí para escribir texto.</w:t>
+          </w:r>
+        </w:p>
+      </w:docPartBody>
+    </w:docPart>
+    <w:docPart>
+      <w:docPartPr>
+        <w:name w:val="36A4B5A5EF7D45B28C8F23E312D3AEC1"/>
+        <w:category>
+          <w:name w:val="General"/>
+          <w:gallery w:val="placeholder"/>
+        </w:category>
+        <w:types>
+          <w:type w:val="bbPlcHdr"/>
+        </w:types>
+        <w:behaviors>
+          <w:behavior w:val="content"/>
+        </w:behaviors>
+        <w:guid w:val="{4E1931B8-D5DF-491E-AD12-2900410C94A9}"/>
+      </w:docPartPr>
+      <w:docPartBody>
+        <w:p>
+          <w:pPr>
+            <w:pStyle w:val="36A4B5A5EF7D45B28C8F23E312D3AEC1"/>
+          </w:pPr>
+          <w:r>
+            <w:rPr>
+              <w:rStyle w:val="Textodelmarcadordeposicin"/>
+            </w:rPr>
+            <w:t>Haga clic o pulse aquí para escribir texto.</w:t>
+          </w:r>
+        </w:p>
+      </w:docPartBody>
+    </w:docPart>
+    <w:docPart>
+      <w:docPartPr>
+        <w:name w:val="4B05B7D86E3E4BFAB2F3F48973449E34"/>
+        <w:category>
+          <w:name w:val="General"/>
+          <w:gallery w:val="placeholder"/>
+        </w:category>
+        <w:types>
+          <w:type w:val="bbPlcHdr"/>
+        </w:types>
+        <w:behaviors>
+          <w:behavior w:val="content"/>
+        </w:behaviors>
+        <w:guid w:val="{05905DB5-5D7B-44BD-9082-5BBD9914C5DB}"/>
+      </w:docPartPr>
+      <w:docPartBody>
+        <w:p>
+          <w:pPr>
+            <w:pStyle w:val="4B05B7D86E3E4BFAB2F3F48973449E34"/>
+          </w:pPr>
+          <w:r>
+            <w:rPr>
+              <w:rStyle w:val="Textodelmarcadordeposicin"/>
+            </w:rPr>
+            <w:t>Haga clic o pulse aquí para escribir texto.</w:t>
+          </w:r>
+        </w:p>
+      </w:docPartBody>
+    </w:docPart>
+    <w:docPart>
+      <w:docPartPr>
+        <w:name w:val="FB6C642856F24009ABA37A2D9F0A59E0"/>
+        <w:category>
+          <w:name w:val="General"/>
+          <w:gallery w:val="placeholder"/>
+        </w:category>
+        <w:types>
+          <w:type w:val="bbPlcHdr"/>
+        </w:types>
+        <w:behaviors>
+          <w:behavior w:val="content"/>
+        </w:behaviors>
+        <w:guid w:val="{2283C23B-F6C7-4E94-BD0F-8D18C21B2F3B}"/>
+      </w:docPartPr>
+      <w:docPartBody>
+        <w:p>
+          <w:pPr>
+            <w:pStyle w:val="FB6C642856F24009ABA37A2D9F0A59E0"/>
+          </w:pPr>
+          <w:r>
+            <w:rPr>
+              <w:rStyle w:val="Textodelmarcadordeposicin"/>
+            </w:rPr>
+            <w:t>Haga clic o pulse aquí para escribir texto.</w:t>
+          </w:r>
+        </w:p>
+      </w:docPartBody>
+    </w:docPart>
+    <w:docPart>
+      <w:docPartPr>
+        <w:name w:val="92DE78218BD54FD5A832006B099E5739"/>
+        <w:category>
+          <w:name w:val="General"/>
+          <w:gallery w:val="placeholder"/>
+        </w:category>
+        <w:types>
+          <w:type w:val="bbPlcHdr"/>
+        </w:types>
+        <w:behaviors>
+          <w:behavior w:val="content"/>
+        </w:behaviors>
+        <w:guid w:val="{D249C15A-A063-4023-A93E-96CAFDAC80B0}"/>
+      </w:docPartPr>
+      <w:docPartBody>
+        <w:p>
+          <w:pPr>
+            <w:pStyle w:val="92DE78218BD54FD5A832006B099E5739"/>
+          </w:pPr>
+          <w:r>
+            <w:rPr>
+              <w:rStyle w:val="Textodelmarcadordeposicin"/>
+            </w:rPr>
+            <w:t>Haga clic o pulse aquí para escribir texto.</w:t>
+          </w:r>
+        </w:p>
+      </w:docPartBody>
+    </w:docPart>
   </w:docParts>
 </w:glossaryDocument>
 </file>
@@ -2822,14 +5081,14 @@
     <w:charset w:val="00"/>
     <w:family w:val="swiss"/>
     <w:pitch w:val="variable"/>
-    <w:sig w:usb0="E0002AFF" w:usb1="C000247B" w:usb2="00000009" w:usb3="00000000" w:csb0="000001FF" w:csb1="00000000"/>
+    <w:sig w:usb0="E0002AFF" w:usb1="4000ACFF" w:usb2="00000001" w:usb3="00000000" w:csb0="000001FF" w:csb1="00000000"/>
   </w:font>
   <w:font w:name="Times New Roman">
     <w:panose1 w:val="02020603050405020304"/>
     <w:charset w:val="00"/>
     <w:family w:val="roman"/>
     <w:pitch w:val="variable"/>
-    <w:sig w:usb0="E0002EFF" w:usb1="C000785B" w:usb2="00000009" w:usb3="00000000" w:csb0="000001FF" w:csb1="00000000"/>
+    <w:sig w:usb0="E0002AFF" w:usb1="C0007843" w:usb2="00000009" w:usb3="00000000" w:csb0="000001FF" w:csb1="00000000"/>
   </w:font>
   <w:font w:name="Cambria">
     <w:panose1 w:val="02040503050406030204"/>
@@ -2857,7 +5116,7 @@
     <w:charset w:val="00"/>
     <w:family w:val="swiss"/>
     <w:pitch w:val="variable"/>
-    <w:sig w:usb0="E0002AFF" w:usb1="C000247B" w:usb2="00000009" w:usb3="00000000" w:csb0="000001FF" w:csb1="00000000"/>
+    <w:sig w:usb0="A0002AEF" w:usb1="4000207B" w:usb2="00000000" w:usb3="00000000" w:csb0="000001FF" w:csb1="00000000"/>
   </w:font>
 </w:fonts>
 </file>
@@ -2875,10 +5134,13 @@
     <w:compatSetting w:name="enableOpenTypeFeatures" w:uri="http://schemas.microsoft.com/office/word" w:val="1"/>
     <w:compatSetting w:name="doNotFlipMirrorIndents" w:uri="http://schemas.microsoft.com/office/word" w:val="1"/>
     <w:compatSetting w:name="differentiateMultirowTableHeaders" w:uri="http://schemas.microsoft.com/office/word" w:val="1"/>
+    <w:compatSetting w:name="useWord2013TrackBottomHyphenation" w:uri="http://schemas.microsoft.com/office/word" w:val="1"/>
   </w:compat>
   <w:rsids>
     <w:rsidRoot w:val="003D20D9"/>
+    <w:rsid w:val="000662AD"/>
     <w:rsid w:val="000E45A3"/>
+    <w:rsid w:val="00111F8C"/>
     <w:rsid w:val="001D3F18"/>
     <w:rsid w:val="003375DA"/>
     <w:rsid w:val="00387D4E"/>
@@ -2888,10 +5150,15 @@
     <w:rsid w:val="005431E5"/>
     <w:rsid w:val="007A1F55"/>
     <w:rsid w:val="007E3D89"/>
+    <w:rsid w:val="00811783"/>
     <w:rsid w:val="009558F0"/>
+    <w:rsid w:val="009C69D7"/>
+    <w:rsid w:val="009E51DB"/>
     <w:rsid w:val="00AB4547"/>
     <w:rsid w:val="00D76F0C"/>
+    <w:rsid w:val="00DC1447"/>
     <w:rsid w:val="00E21BD2"/>
+    <w:rsid w:val="00F60618"/>
   </w:rsids>
   <m:mathPr>
     <m:mathFont m:val="Cambria Math"/>
@@ -3344,7 +5611,7 @@
     <w:basedOn w:val="Fuentedeprrafopredeter"/>
     <w:uiPriority w:val="99"/>
     <w:semiHidden/>
-    <w:rsid w:val="001D3F18"/>
+    <w:rsid w:val="000662AD"/>
     <w:rPr>
       <w:color w:val="808080"/>
     </w:rPr>
@@ -3834,6 +6101,48 @@
     <w:rsid w:val="001D3F18"/>
     <w:rPr>
       <w:lang w:val="es-ES" w:eastAsia="es-ES"/>
+    </w:rPr>
+  </w:style>
+  <w:style w:type="paragraph" w:customStyle="1" w:styleId="9C03CC526F1C47BDB6478C1218A3FC70">
+    <w:name w:val="9C03CC526F1C47BDB6478C1218A3FC70"/>
+    <w:rsid w:val="00DC1447"/>
+    <w:rPr>
+      <w:lang w:val="es-MX" w:eastAsia="es-MX"/>
+    </w:rPr>
+  </w:style>
+  <w:style w:type="paragraph" w:customStyle="1" w:styleId="93DF7A7CC0ED4344B38B9CCD9AF8CC7F">
+    <w:name w:val="93DF7A7CC0ED4344B38B9CCD9AF8CC7F"/>
+    <w:rsid w:val="00DC1447"/>
+    <w:rPr>
+      <w:lang w:val="es-MX" w:eastAsia="es-MX"/>
+    </w:rPr>
+  </w:style>
+  <w:style w:type="paragraph" w:customStyle="1" w:styleId="36A4B5A5EF7D45B28C8F23E312D3AEC1">
+    <w:name w:val="36A4B5A5EF7D45B28C8F23E312D3AEC1"/>
+    <w:rsid w:val="00DC1447"/>
+    <w:rPr>
+      <w:lang w:val="es-MX" w:eastAsia="es-MX"/>
+    </w:rPr>
+  </w:style>
+  <w:style w:type="paragraph" w:customStyle="1" w:styleId="4B05B7D86E3E4BFAB2F3F48973449E34">
+    <w:name w:val="4B05B7D86E3E4BFAB2F3F48973449E34"/>
+    <w:rsid w:val="00DC1447"/>
+    <w:rPr>
+      <w:lang w:val="es-MX" w:eastAsia="es-MX"/>
+    </w:rPr>
+  </w:style>
+  <w:style w:type="paragraph" w:customStyle="1" w:styleId="FB6C642856F24009ABA37A2D9F0A59E0">
+    <w:name w:val="FB6C642856F24009ABA37A2D9F0A59E0"/>
+    <w:rsid w:val="000662AD"/>
+    <w:rPr>
+      <w:lang w:val="es-MX" w:eastAsia="es-MX"/>
+    </w:rPr>
+  </w:style>
+  <w:style w:type="paragraph" w:customStyle="1" w:styleId="92DE78218BD54FD5A832006B099E5739">
+    <w:name w:val="92DE78218BD54FD5A832006B099E5739"/>
+    <w:rsid w:val="000662AD"/>
+    <w:rPr>
+      <w:lang w:val="es-MX" w:eastAsia="es-MX"/>
     </w:rPr>
   </w:style>
 </w:styles>
@@ -4134,7 +6443,7 @@
 </file>
 
 <file path=customXml/itemProps1.xml><?xml version="1.0" encoding="utf-8"?>
-<ds:datastoreItem xmlns:ds="http://schemas.openxmlformats.org/officeDocument/2006/customXml" ds:itemID="{F48EEE24-3370-4030-9AC6-7EE3752B38D4}">
+<ds:datastoreItem xmlns:ds="http://schemas.openxmlformats.org/officeDocument/2006/customXml" ds:itemID="{B588C65E-F8DA-4E75-A024-4E5917E208D5}">
   <ds:schemaRefs>
     <ds:schemaRef ds:uri="http://schemas.openxmlformats.org/officeDocument/2006/bibliography"/>
   </ds:schemaRefs>

</xml_diff>